<commit_message>
some small edits, cleaned up ucb method
</commit_message>
<xml_diff>
--- a/MCTS Tournament.docx
+++ b/MCTS Tournament.docx
@@ -112,57 +112,57 @@
           <w:szCs w:val="22"/>
         </w:rPr>
         <w:tab/>
-        <w:t>10.0</w:t>
-      </w:r>
-      <w:r>
-        <w:rPr>
-          <w:rFonts w:ascii="Monaco" w:hAnsi="Monaco" w:cs="Monaco"/>
-          <w:color w:val="000000"/>
-          <w:sz w:val="22"/>
-          <w:szCs w:val="22"/>
-        </w:rPr>
-        <w:tab/>
-        <w:t>10.0</w:t>
-      </w:r>
-      <w:r>
-        <w:rPr>
-          <w:rFonts w:ascii="Monaco" w:hAnsi="Monaco" w:cs="Monaco"/>
-          <w:color w:val="000000"/>
-          <w:sz w:val="22"/>
-          <w:szCs w:val="22"/>
-        </w:rPr>
-        <w:tab/>
-        <w:t>10.0</w:t>
-      </w:r>
-      <w:r>
-        <w:rPr>
-          <w:rFonts w:ascii="Monaco" w:hAnsi="Monaco" w:cs="Monaco"/>
-          <w:color w:val="000000"/>
-          <w:sz w:val="22"/>
-          <w:szCs w:val="22"/>
-        </w:rPr>
-        <w:tab/>
-        <w:t>10.0</w:t>
-      </w:r>
-      <w:r>
-        <w:rPr>
-          <w:rFonts w:ascii="Monaco" w:hAnsi="Monaco" w:cs="Monaco"/>
-          <w:color w:val="000000"/>
-          <w:sz w:val="22"/>
-          <w:szCs w:val="22"/>
-        </w:rPr>
-        <w:tab/>
-        <w:t>10.0</w:t>
-      </w:r>
-      <w:r>
-        <w:rPr>
-          <w:rFonts w:ascii="Monaco" w:hAnsi="Monaco" w:cs="Monaco"/>
-          <w:color w:val="000000"/>
-          <w:sz w:val="22"/>
-          <w:szCs w:val="22"/>
-        </w:rPr>
-        <w:tab/>
-        <w:t>Total: 70.0</w:t>
+        <w:t>11.5</w:t>
+      </w:r>
+      <w:r>
+        <w:rPr>
+          <w:rFonts w:ascii="Monaco" w:hAnsi="Monaco" w:cs="Monaco"/>
+          <w:color w:val="000000"/>
+          <w:sz w:val="22"/>
+          <w:szCs w:val="22"/>
+        </w:rPr>
+        <w:tab/>
+        <w:t>9.5</w:t>
+      </w:r>
+      <w:r>
+        <w:rPr>
+          <w:rFonts w:ascii="Monaco" w:hAnsi="Monaco" w:cs="Monaco"/>
+          <w:color w:val="000000"/>
+          <w:sz w:val="22"/>
+          <w:szCs w:val="22"/>
+        </w:rPr>
+        <w:tab/>
+        <w:t>10.0</w:t>
+      </w:r>
+      <w:r>
+        <w:rPr>
+          <w:rFonts w:ascii="Monaco" w:hAnsi="Monaco" w:cs="Monaco"/>
+          <w:color w:val="000000"/>
+          <w:sz w:val="22"/>
+          <w:szCs w:val="22"/>
+        </w:rPr>
+        <w:tab/>
+        <w:t>10.0</w:t>
+      </w:r>
+      <w:r>
+        <w:rPr>
+          <w:rFonts w:ascii="Monaco" w:hAnsi="Monaco" w:cs="Monaco"/>
+          <w:color w:val="000000"/>
+          <w:sz w:val="22"/>
+          <w:szCs w:val="22"/>
+        </w:rPr>
+        <w:tab/>
+        <w:t>10.0</w:t>
+      </w:r>
+      <w:r>
+        <w:rPr>
+          <w:rFonts w:ascii="Monaco" w:hAnsi="Monaco" w:cs="Monaco"/>
+          <w:color w:val="000000"/>
+          <w:sz w:val="22"/>
+          <w:szCs w:val="22"/>
+        </w:rPr>
+        <w:tab/>
+        <w:t>Total: 71.0</w:t>
       </w:r>
     </w:p>
     <w:p>
@@ -275,7 +275,17 @@
           <w:szCs w:val="22"/>
         </w:rPr>
         <w:tab/>
-        <w:t>12.0</w:t>
+        <w:t>10.0</w:t>
+      </w:r>
+      <w:r>
+        <w:rPr>
+          <w:rFonts w:ascii="Monaco" w:hAnsi="Monaco" w:cs="Monaco"/>
+          <w:color w:val="000000"/>
+          <w:sz w:val="22"/>
+          <w:szCs w:val="22"/>
+        </w:rPr>
+        <w:tab/>
+        <w:t>10.0</w:t>
       </w:r>
       <w:r>
         <w:rPr>
@@ -305,27 +315,17 @@
           <w:szCs w:val="22"/>
         </w:rPr>
         <w:tab/>
-        <w:t>13.0</w:t>
-      </w:r>
-      <w:r>
-        <w:rPr>
-          <w:rFonts w:ascii="Monaco" w:hAnsi="Monaco" w:cs="Monaco"/>
-          <w:color w:val="000000"/>
-          <w:sz w:val="22"/>
-          <w:szCs w:val="22"/>
-        </w:rPr>
-        <w:tab/>
-        <w:t>11.0</w:t>
-      </w:r>
-      <w:r>
-        <w:rPr>
-          <w:rFonts w:ascii="Monaco" w:hAnsi="Monaco" w:cs="Monaco"/>
-          <w:color w:val="000000"/>
-          <w:sz w:val="22"/>
-          <w:szCs w:val="22"/>
-        </w:rPr>
-        <w:tab/>
-        <w:t>Total: 87.0</w:t>
+        <w:t>10.0</w:t>
+      </w:r>
+      <w:r>
+        <w:rPr>
+          <w:rFonts w:ascii="Monaco" w:hAnsi="Monaco" w:cs="Monaco"/>
+          <w:color w:val="000000"/>
+          <w:sz w:val="22"/>
+          <w:szCs w:val="22"/>
+        </w:rPr>
+        <w:tab/>
+        <w:t>Total: 81.0</w:t>
       </w:r>
     </w:p>
     <w:p>
@@ -438,6 +438,16 @@
           <w:szCs w:val="22"/>
         </w:rPr>
         <w:tab/>
+        <w:t>10.0</w:t>
+      </w:r>
+      <w:r>
+        <w:rPr>
+          <w:rFonts w:ascii="Monaco" w:hAnsi="Monaco" w:cs="Monaco"/>
+          <w:color w:val="000000"/>
+          <w:sz w:val="22"/>
+          <w:szCs w:val="22"/>
+        </w:rPr>
+        <w:tab/>
         <w:t>11.0</w:t>
       </w:r>
       <w:r>
@@ -448,47 +458,37 @@
           <w:szCs w:val="22"/>
         </w:rPr>
         <w:tab/>
-        <w:t>12.0</w:t>
-      </w:r>
-      <w:r>
-        <w:rPr>
-          <w:rFonts w:ascii="Monaco" w:hAnsi="Monaco" w:cs="Monaco"/>
-          <w:color w:val="000000"/>
-          <w:sz w:val="22"/>
-          <w:szCs w:val="22"/>
-        </w:rPr>
-        <w:tab/>
-        <w:t>13.0</w:t>
-      </w:r>
-      <w:r>
-        <w:rPr>
-          <w:rFonts w:ascii="Monaco" w:hAnsi="Monaco" w:cs="Monaco"/>
-          <w:color w:val="000000"/>
-          <w:sz w:val="22"/>
-          <w:szCs w:val="22"/>
-        </w:rPr>
-        <w:tab/>
-        <w:t>10.0</w:t>
-      </w:r>
-      <w:r>
-        <w:rPr>
-          <w:rFonts w:ascii="Monaco" w:hAnsi="Monaco" w:cs="Monaco"/>
-          <w:color w:val="000000"/>
-          <w:sz w:val="22"/>
-          <w:szCs w:val="22"/>
-        </w:rPr>
-        <w:tab/>
-        <w:t>10.5</w:t>
-      </w:r>
-      <w:r>
-        <w:rPr>
-          <w:rFonts w:ascii="Monaco" w:hAnsi="Monaco" w:cs="Monaco"/>
-          <w:color w:val="000000"/>
-          <w:sz w:val="22"/>
-          <w:szCs w:val="22"/>
-        </w:rPr>
-        <w:tab/>
-        <w:t>Total: 136.5</w:t>
+        <w:t>10.0</w:t>
+      </w:r>
+      <w:r>
+        <w:rPr>
+          <w:rFonts w:ascii="Monaco" w:hAnsi="Monaco" w:cs="Monaco"/>
+          <w:color w:val="000000"/>
+          <w:sz w:val="22"/>
+          <w:szCs w:val="22"/>
+        </w:rPr>
+        <w:tab/>
+        <w:t>10.0</w:t>
+      </w:r>
+      <w:r>
+        <w:rPr>
+          <w:rFonts w:ascii="Monaco" w:hAnsi="Monaco" w:cs="Monaco"/>
+          <w:color w:val="000000"/>
+          <w:sz w:val="22"/>
+          <w:szCs w:val="22"/>
+        </w:rPr>
+        <w:tab/>
+        <w:t>10.0</w:t>
+      </w:r>
+      <w:r>
+        <w:rPr>
+          <w:rFonts w:ascii="Monaco" w:hAnsi="Monaco" w:cs="Monaco"/>
+          <w:color w:val="000000"/>
+          <w:sz w:val="22"/>
+          <w:szCs w:val="22"/>
+        </w:rPr>
+        <w:tab/>
+        <w:t>Total: 131.0</w:t>
       </w:r>
     </w:p>
     <w:p>
@@ -601,6 +601,36 @@
           <w:szCs w:val="22"/>
         </w:rPr>
         <w:tab/>
+        <w:t>12.0</w:t>
+      </w:r>
+      <w:r>
+        <w:rPr>
+          <w:rFonts w:ascii="Monaco" w:hAnsi="Monaco" w:cs="Monaco"/>
+          <w:color w:val="000000"/>
+          <w:sz w:val="22"/>
+          <w:szCs w:val="22"/>
+        </w:rPr>
+        <w:tab/>
+        <w:t>10.0</w:t>
+      </w:r>
+      <w:r>
+        <w:rPr>
+          <w:rFonts w:ascii="Monaco" w:hAnsi="Monaco" w:cs="Monaco"/>
+          <w:color w:val="000000"/>
+          <w:sz w:val="22"/>
+          <w:szCs w:val="22"/>
+        </w:rPr>
+        <w:tab/>
+        <w:t>10.0</w:t>
+      </w:r>
+      <w:r>
+        <w:rPr>
+          <w:rFonts w:ascii="Monaco" w:hAnsi="Monaco" w:cs="Monaco"/>
+          <w:color w:val="000000"/>
+          <w:sz w:val="22"/>
+          <w:szCs w:val="22"/>
+        </w:rPr>
+        <w:tab/>
         <w:t>11.0</w:t>
       </w:r>
       <w:r>
@@ -621,37 +651,7 @@
           <w:szCs w:val="22"/>
         </w:rPr>
         <w:tab/>
-        <w:t>13.5</w:t>
-      </w:r>
-      <w:r>
-        <w:rPr>
-          <w:rFonts w:ascii="Monaco" w:hAnsi="Monaco" w:cs="Monaco"/>
-          <w:color w:val="000000"/>
-          <w:sz w:val="22"/>
-          <w:szCs w:val="22"/>
-        </w:rPr>
-        <w:tab/>
-        <w:t>11.5</w:t>
-      </w:r>
-      <w:r>
-        <w:rPr>
-          <w:rFonts w:ascii="Monaco" w:hAnsi="Monaco" w:cs="Monaco"/>
-          <w:color w:val="000000"/>
-          <w:sz w:val="22"/>
-          <w:szCs w:val="22"/>
-        </w:rPr>
-        <w:tab/>
-        <w:t>13.0</w:t>
-      </w:r>
-      <w:r>
-        <w:rPr>
-          <w:rFonts w:ascii="Monaco" w:hAnsi="Monaco" w:cs="Monaco"/>
-          <w:color w:val="000000"/>
-          <w:sz w:val="22"/>
-          <w:szCs w:val="22"/>
-        </w:rPr>
-        <w:tab/>
-        <w:t>Total: 140.0</w:t>
+        <w:t>Total: 134.0</w:t>
       </w:r>
     </w:p>
     <w:p>
@@ -764,6 +764,16 @@
           <w:szCs w:val="22"/>
         </w:rPr>
         <w:tab/>
+        <w:t>12.0</w:t>
+      </w:r>
+      <w:r>
+        <w:rPr>
+          <w:rFonts w:ascii="Monaco" w:hAnsi="Monaco" w:cs="Monaco"/>
+          <w:color w:val="000000"/>
+          <w:sz w:val="22"/>
+          <w:szCs w:val="22"/>
+        </w:rPr>
+        <w:tab/>
         <w:t>11.0</w:t>
       </w:r>
       <w:r>
@@ -774,47 +784,37 @@
           <w:szCs w:val="22"/>
         </w:rPr>
         <w:tab/>
-        <w:t>12.5</w:t>
-      </w:r>
-      <w:r>
-        <w:rPr>
-          <w:rFonts w:ascii="Monaco" w:hAnsi="Monaco" w:cs="Monaco"/>
-          <w:color w:val="000000"/>
-          <w:sz w:val="22"/>
-          <w:szCs w:val="22"/>
-        </w:rPr>
-        <w:tab/>
-        <w:t>13.0</w:t>
-      </w:r>
-      <w:r>
-        <w:rPr>
-          <w:rFonts w:ascii="Monaco" w:hAnsi="Monaco" w:cs="Monaco"/>
-          <w:color w:val="000000"/>
-          <w:sz w:val="22"/>
-          <w:szCs w:val="22"/>
-        </w:rPr>
-        <w:tab/>
-        <w:t>13.0</w:t>
-      </w:r>
-      <w:r>
-        <w:rPr>
-          <w:rFonts w:ascii="Monaco" w:hAnsi="Monaco" w:cs="Monaco"/>
-          <w:color w:val="000000"/>
-          <w:sz w:val="22"/>
-          <w:szCs w:val="22"/>
-        </w:rPr>
-        <w:tab/>
-        <w:t>14.5</w:t>
-      </w:r>
-      <w:r>
-        <w:rPr>
-          <w:rFonts w:ascii="Monaco" w:hAnsi="Monaco" w:cs="Monaco"/>
-          <w:color w:val="000000"/>
-          <w:sz w:val="22"/>
-          <w:szCs w:val="22"/>
-        </w:rPr>
-        <w:tab/>
-        <w:t>Total: 124.0</w:t>
+        <w:t>10.0</w:t>
+      </w:r>
+      <w:r>
+        <w:rPr>
+          <w:rFonts w:ascii="Monaco" w:hAnsi="Monaco" w:cs="Monaco"/>
+          <w:color w:val="000000"/>
+          <w:sz w:val="22"/>
+          <w:szCs w:val="22"/>
+        </w:rPr>
+        <w:tab/>
+        <w:t>10.5</w:t>
+      </w:r>
+      <w:r>
+        <w:rPr>
+          <w:rFonts w:ascii="Monaco" w:hAnsi="Monaco" w:cs="Monaco"/>
+          <w:color w:val="000000"/>
+          <w:sz w:val="22"/>
+          <w:szCs w:val="22"/>
+        </w:rPr>
+        <w:tab/>
+        <w:t>11.0</w:t>
+      </w:r>
+      <w:r>
+        <w:rPr>
+          <w:rFonts w:ascii="Monaco" w:hAnsi="Monaco" w:cs="Monaco"/>
+          <w:color w:val="000000"/>
+          <w:sz w:val="22"/>
+          <w:szCs w:val="22"/>
+        </w:rPr>
+        <w:tab/>
+        <w:t>Total: 114.5</w:t>
       </w:r>
     </w:p>
     <w:p>
@@ -927,57 +927,57 @@
           <w:szCs w:val="22"/>
         </w:rPr>
         <w:tab/>
-        <w:t>16.0</w:t>
-      </w:r>
-      <w:r>
-        <w:rPr>
-          <w:rFonts w:ascii="Monaco" w:hAnsi="Monaco" w:cs="Monaco"/>
-          <w:color w:val="000000"/>
-          <w:sz w:val="22"/>
-          <w:szCs w:val="22"/>
-        </w:rPr>
-        <w:tab/>
-        <w:t>14.0</w:t>
-      </w:r>
-      <w:r>
-        <w:rPr>
-          <w:rFonts w:ascii="Monaco" w:hAnsi="Monaco" w:cs="Monaco"/>
-          <w:color w:val="000000"/>
-          <w:sz w:val="22"/>
-          <w:szCs w:val="22"/>
-        </w:rPr>
-        <w:tab/>
-        <w:t>15.5</w:t>
-      </w:r>
-      <w:r>
-        <w:rPr>
-          <w:rFonts w:ascii="Monaco" w:hAnsi="Monaco" w:cs="Monaco"/>
-          <w:color w:val="000000"/>
-          <w:sz w:val="22"/>
-          <w:szCs w:val="22"/>
-        </w:rPr>
-        <w:tab/>
-        <w:t>15.0</w:t>
-      </w:r>
-      <w:r>
-        <w:rPr>
-          <w:rFonts w:ascii="Monaco" w:hAnsi="Monaco" w:cs="Monaco"/>
-          <w:color w:val="000000"/>
-          <w:sz w:val="22"/>
-          <w:szCs w:val="22"/>
-        </w:rPr>
-        <w:tab/>
-        <w:t>14.0</w:t>
-      </w:r>
-      <w:r>
-        <w:rPr>
-          <w:rFonts w:ascii="Monaco" w:hAnsi="Monaco" w:cs="Monaco"/>
-          <w:color w:val="000000"/>
-          <w:sz w:val="22"/>
-          <w:szCs w:val="22"/>
-        </w:rPr>
-        <w:tab/>
-        <w:t>Total: 154.5</w:t>
+        <w:t>12.0</w:t>
+      </w:r>
+      <w:r>
+        <w:rPr>
+          <w:rFonts w:ascii="Monaco" w:hAnsi="Monaco" w:cs="Monaco"/>
+          <w:color w:val="000000"/>
+          <w:sz w:val="22"/>
+          <w:szCs w:val="22"/>
+        </w:rPr>
+        <w:tab/>
+        <w:t>12.0</w:t>
+      </w:r>
+      <w:r>
+        <w:rPr>
+          <w:rFonts w:ascii="Monaco" w:hAnsi="Monaco" w:cs="Monaco"/>
+          <w:color w:val="000000"/>
+          <w:sz w:val="22"/>
+          <w:szCs w:val="22"/>
+        </w:rPr>
+        <w:tab/>
+        <w:t>12.5</w:t>
+      </w:r>
+      <w:r>
+        <w:rPr>
+          <w:rFonts w:ascii="Monaco" w:hAnsi="Monaco" w:cs="Monaco"/>
+          <w:color w:val="000000"/>
+          <w:sz w:val="22"/>
+          <w:szCs w:val="22"/>
+        </w:rPr>
+        <w:tab/>
+        <w:t>10.0</w:t>
+      </w:r>
+      <w:r>
+        <w:rPr>
+          <w:rFonts w:ascii="Monaco" w:hAnsi="Monaco" w:cs="Monaco"/>
+          <w:color w:val="000000"/>
+          <w:sz w:val="22"/>
+          <w:szCs w:val="22"/>
+        </w:rPr>
+        <w:tab/>
+        <w:t>11.0</w:t>
+      </w:r>
+      <w:r>
+        <w:rPr>
+          <w:rFonts w:ascii="Monaco" w:hAnsi="Monaco" w:cs="Monaco"/>
+          <w:color w:val="000000"/>
+          <w:sz w:val="22"/>
+          <w:szCs w:val="22"/>
+        </w:rPr>
+        <w:tab/>
+        <w:t>Total: 137.5</w:t>
       </w:r>
     </w:p>
     <w:p>
@@ -1090,7 +1090,7 @@
           <w:szCs w:val="22"/>
         </w:rPr>
         <w:tab/>
-        <w:t>15.5</w:t>
+        <w:t>14.0</w:t>
       </w:r>
       <w:r>
         <w:rPr>
@@ -1110,37 +1110,37 @@
           <w:szCs w:val="22"/>
         </w:rPr>
         <w:tab/>
-        <w:t>15.5</w:t>
-      </w:r>
-      <w:r>
-        <w:rPr>
-          <w:rFonts w:ascii="Monaco" w:hAnsi="Monaco" w:cs="Monaco"/>
-          <w:color w:val="000000"/>
-          <w:sz w:val="22"/>
-          <w:szCs w:val="22"/>
-        </w:rPr>
-        <w:tab/>
-        <w:t>14.0</w:t>
-      </w:r>
-      <w:r>
-        <w:rPr>
-          <w:rFonts w:ascii="Monaco" w:hAnsi="Monaco" w:cs="Monaco"/>
-          <w:color w:val="000000"/>
-          <w:sz w:val="22"/>
-          <w:szCs w:val="22"/>
-        </w:rPr>
-        <w:tab/>
-        <w:t>16.0</w:t>
-      </w:r>
-      <w:r>
-        <w:rPr>
-          <w:rFonts w:ascii="Monaco" w:hAnsi="Monaco" w:cs="Monaco"/>
-          <w:color w:val="000000"/>
-          <w:sz w:val="22"/>
-          <w:szCs w:val="22"/>
-        </w:rPr>
-        <w:tab/>
-        <w:t>Total: 146.0</w:t>
+        <w:t>11.0</w:t>
+      </w:r>
+      <w:r>
+        <w:rPr>
+          <w:rFonts w:ascii="Monaco" w:hAnsi="Monaco" w:cs="Monaco"/>
+          <w:color w:val="000000"/>
+          <w:sz w:val="22"/>
+          <w:szCs w:val="22"/>
+        </w:rPr>
+        <w:tab/>
+        <w:t>13.0</w:t>
+      </w:r>
+      <w:r>
+        <w:rPr>
+          <w:rFonts w:ascii="Monaco" w:hAnsi="Monaco" w:cs="Monaco"/>
+          <w:color w:val="000000"/>
+          <w:sz w:val="22"/>
+          <w:szCs w:val="22"/>
+        </w:rPr>
+        <w:tab/>
+        <w:t>13.0</w:t>
+      </w:r>
+      <w:r>
+        <w:rPr>
+          <w:rFonts w:ascii="Monaco" w:hAnsi="Monaco" w:cs="Monaco"/>
+          <w:color w:val="000000"/>
+          <w:sz w:val="22"/>
+          <w:szCs w:val="22"/>
+        </w:rPr>
+        <w:tab/>
+        <w:t>Total: 136.0</w:t>
       </w:r>
     </w:p>
     <w:p>
@@ -1172,6 +1172,26 @@
           <w:szCs w:val="22"/>
         </w:rPr>
         <w:tab/>
+        <w:t>8.5</w:t>
+      </w:r>
+      <w:r>
+        <w:rPr>
+          <w:rFonts w:ascii="Monaco" w:hAnsi="Monaco" w:cs="Monaco"/>
+          <w:color w:val="000000"/>
+          <w:sz w:val="22"/>
+          <w:szCs w:val="22"/>
+        </w:rPr>
+        <w:tab/>
+        <w:t>10.0</w:t>
+      </w:r>
+      <w:r>
+        <w:rPr>
+          <w:rFonts w:ascii="Monaco" w:hAnsi="Monaco" w:cs="Monaco"/>
+          <w:color w:val="000000"/>
+          <w:sz w:val="22"/>
+          <w:szCs w:val="22"/>
+        </w:rPr>
+        <w:tab/>
         <w:t>10.0</w:t>
       </w:r>
       <w:r>
@@ -1192,47 +1212,27 @@
           <w:szCs w:val="22"/>
         </w:rPr>
         <w:tab/>
-        <w:t>9.0</w:t>
-      </w:r>
-      <w:r>
-        <w:rPr>
-          <w:rFonts w:ascii="Monaco" w:hAnsi="Monaco" w:cs="Monaco"/>
-          <w:color w:val="000000"/>
-          <w:sz w:val="22"/>
-          <w:szCs w:val="22"/>
-        </w:rPr>
-        <w:tab/>
-        <w:t>9.0</w:t>
-      </w:r>
-      <w:r>
-        <w:rPr>
-          <w:rFonts w:ascii="Monaco" w:hAnsi="Monaco" w:cs="Monaco"/>
-          <w:color w:val="000000"/>
-          <w:sz w:val="22"/>
-          <w:szCs w:val="22"/>
-        </w:rPr>
-        <w:tab/>
-        <w:t>9.0</w:t>
-      </w:r>
-      <w:r>
-        <w:rPr>
-          <w:rFonts w:ascii="Monaco" w:hAnsi="Monaco" w:cs="Monaco"/>
-          <w:color w:val="000000"/>
-          <w:sz w:val="22"/>
-          <w:szCs w:val="22"/>
-        </w:rPr>
-        <w:tab/>
-        <w:t>4.0</w:t>
-      </w:r>
-      <w:r>
-        <w:rPr>
-          <w:rFonts w:ascii="Monaco" w:hAnsi="Monaco" w:cs="Monaco"/>
-          <w:color w:val="000000"/>
-          <w:sz w:val="22"/>
-          <w:szCs w:val="22"/>
-        </w:rPr>
-        <w:tab/>
-        <w:t>4.5</w:t>
+        <w:t>8.0</w:t>
+      </w:r>
+      <w:r>
+        <w:rPr>
+          <w:rFonts w:ascii="Monaco" w:hAnsi="Monaco" w:cs="Monaco"/>
+          <w:color w:val="000000"/>
+          <w:sz w:val="22"/>
+          <w:szCs w:val="22"/>
+        </w:rPr>
+        <w:tab/>
+        <w:t>8.0</w:t>
+      </w:r>
+      <w:r>
+        <w:rPr>
+          <w:rFonts w:ascii="Monaco" w:hAnsi="Monaco" w:cs="Monaco"/>
+          <w:color w:val="000000"/>
+          <w:sz w:val="22"/>
+          <w:szCs w:val="22"/>
+        </w:rPr>
+        <w:tab/>
+        <w:t>6.0</w:t>
       </w:r>
       <w:r>
         <w:rPr>
@@ -1262,37 +1262,37 @@
           <w:szCs w:val="22"/>
         </w:rPr>
         <w:tab/>
-        <w:t>9.5</w:t>
-      </w:r>
-      <w:r>
-        <w:rPr>
-          <w:rFonts w:ascii="Monaco" w:hAnsi="Monaco" w:cs="Monaco"/>
-          <w:color w:val="000000"/>
-          <w:sz w:val="22"/>
-          <w:szCs w:val="22"/>
-        </w:rPr>
-        <w:tab/>
-        <w:t>10.0</w:t>
-      </w:r>
-      <w:r>
-        <w:rPr>
-          <w:rFonts w:ascii="Monaco" w:hAnsi="Monaco" w:cs="Monaco"/>
-          <w:color w:val="000000"/>
-          <w:sz w:val="22"/>
-          <w:szCs w:val="22"/>
-        </w:rPr>
-        <w:tab/>
-        <w:t>10.0</w:t>
-      </w:r>
-      <w:r>
-        <w:rPr>
-          <w:rFonts w:ascii="Monaco" w:hAnsi="Monaco" w:cs="Monaco"/>
-          <w:color w:val="000000"/>
-          <w:sz w:val="22"/>
-          <w:szCs w:val="22"/>
-        </w:rPr>
-        <w:tab/>
-        <w:t>Total: 93.0</w:t>
+        <w:t>10.0</w:t>
+      </w:r>
+      <w:r>
+        <w:rPr>
+          <w:rFonts w:ascii="Monaco" w:hAnsi="Monaco" w:cs="Monaco"/>
+          <w:color w:val="000000"/>
+          <w:sz w:val="22"/>
+          <w:szCs w:val="22"/>
+        </w:rPr>
+        <w:tab/>
+        <w:t>10.0</w:t>
+      </w:r>
+      <w:r>
+        <w:rPr>
+          <w:rFonts w:ascii="Monaco" w:hAnsi="Monaco" w:cs="Monaco"/>
+          <w:color w:val="000000"/>
+          <w:sz w:val="22"/>
+          <w:szCs w:val="22"/>
+        </w:rPr>
+        <w:tab/>
+        <w:t>10.0</w:t>
+      </w:r>
+      <w:r>
+        <w:rPr>
+          <w:rFonts w:ascii="Monaco" w:hAnsi="Monaco" w:cs="Monaco"/>
+          <w:color w:val="000000"/>
+          <w:sz w:val="22"/>
+          <w:szCs w:val="22"/>
+        </w:rPr>
+        <w:tab/>
+        <w:t>Total: 98.5</w:t>
       </w:r>
     </w:p>
     <w:p>
@@ -1324,6 +1324,16 @@
           <w:szCs w:val="22"/>
         </w:rPr>
         <w:tab/>
+        <w:t>10.5</w:t>
+      </w:r>
+      <w:r>
+        <w:rPr>
+          <w:rFonts w:ascii="Monaco" w:hAnsi="Monaco" w:cs="Monaco"/>
+          <w:color w:val="000000"/>
+          <w:sz w:val="22"/>
+          <w:szCs w:val="22"/>
+        </w:rPr>
+        <w:tab/>
         <w:t>10.0</w:t>
       </w:r>
       <w:r>
@@ -1344,6 +1354,26 @@
           <w:szCs w:val="22"/>
         </w:rPr>
         <w:tab/>
+        <w:t>10.0</w:t>
+      </w:r>
+      <w:r>
+        <w:rPr>
+          <w:rFonts w:ascii="Monaco" w:hAnsi="Monaco" w:cs="Monaco"/>
+          <w:color w:val="000000"/>
+          <w:sz w:val="22"/>
+          <w:szCs w:val="22"/>
+        </w:rPr>
+        <w:tab/>
+        <w:t>9.0</w:t>
+      </w:r>
+      <w:r>
+        <w:rPr>
+          <w:rFonts w:ascii="Monaco" w:hAnsi="Monaco" w:cs="Monaco"/>
+          <w:color w:val="000000"/>
+          <w:sz w:val="22"/>
+          <w:szCs w:val="22"/>
+        </w:rPr>
+        <w:tab/>
         <w:t>8.0</w:t>
       </w:r>
       <w:r>
@@ -1354,36 +1384,6 @@
           <w:szCs w:val="22"/>
         </w:rPr>
         <w:tab/>
-        <w:t>9.0</w:t>
-      </w:r>
-      <w:r>
-        <w:rPr>
-          <w:rFonts w:ascii="Monaco" w:hAnsi="Monaco" w:cs="Monaco"/>
-          <w:color w:val="000000"/>
-          <w:sz w:val="22"/>
-          <w:szCs w:val="22"/>
-        </w:rPr>
-        <w:tab/>
-        <w:t>7.5</w:t>
-      </w:r>
-      <w:r>
-        <w:rPr>
-          <w:rFonts w:ascii="Monaco" w:hAnsi="Monaco" w:cs="Monaco"/>
-          <w:color w:val="000000"/>
-          <w:sz w:val="22"/>
-          <w:szCs w:val="22"/>
-        </w:rPr>
-        <w:tab/>
-        <w:t>6.0</w:t>
-      </w:r>
-      <w:r>
-        <w:rPr>
-          <w:rFonts w:ascii="Monaco" w:hAnsi="Monaco" w:cs="Monaco"/>
-          <w:color w:val="000000"/>
-          <w:sz w:val="22"/>
-          <w:szCs w:val="22"/>
-        </w:rPr>
-        <w:tab/>
         <w:t>5.0</w:t>
       </w:r>
       <w:r>
@@ -1444,7 +1444,7 @@
           <w:szCs w:val="22"/>
         </w:rPr>
         <w:tab/>
-        <w:t>Total: 94.5</w:t>
+        <w:t>Total: 101.5</w:t>
       </w:r>
     </w:p>
     <w:p>
@@ -1486,67 +1486,78 @@
           <w:szCs w:val="22"/>
         </w:rPr>
         <w:tab/>
-        <w:t>10.0</w:t>
-      </w:r>
-      <w:r>
-        <w:rPr>
-          <w:rFonts w:ascii="Monaco" w:hAnsi="Monaco" w:cs="Monaco"/>
-          <w:color w:val="000000"/>
-          <w:sz w:val="22"/>
-          <w:szCs w:val="22"/>
-        </w:rPr>
-        <w:tab/>
-        <w:t>7.0</w:t>
-      </w:r>
-      <w:r>
-        <w:rPr>
-          <w:rFonts w:ascii="Monaco" w:hAnsi="Monaco" w:cs="Monaco"/>
-          <w:color w:val="000000"/>
-          <w:sz w:val="22"/>
-          <w:szCs w:val="22"/>
-        </w:rPr>
-        <w:tab/>
-        <w:t>6.5</w:t>
-      </w:r>
-      <w:r>
-        <w:rPr>
-          <w:rFonts w:ascii="Monaco" w:hAnsi="Monaco" w:cs="Monaco"/>
-          <w:color w:val="000000"/>
-          <w:sz w:val="22"/>
-          <w:szCs w:val="22"/>
-        </w:rPr>
-        <w:tab/>
-        <w:t>7.0</w:t>
-      </w:r>
-      <w:r>
-        <w:rPr>
-          <w:rFonts w:ascii="Monaco" w:hAnsi="Monaco" w:cs="Monaco"/>
-          <w:color w:val="000000"/>
-          <w:sz w:val="22"/>
-          <w:szCs w:val="22"/>
-        </w:rPr>
-        <w:tab/>
-        <w:t>4.5</w:t>
-      </w:r>
-      <w:r>
-        <w:rPr>
-          <w:rFonts w:ascii="Monaco" w:hAnsi="Monaco" w:cs="Monaco"/>
-          <w:color w:val="000000"/>
-          <w:sz w:val="22"/>
-          <w:szCs w:val="22"/>
-        </w:rPr>
-        <w:tab/>
-        <w:t>4.5</w:t>
-      </w:r>
-      <w:r>
-        <w:rPr>
-          <w:rFonts w:ascii="Monaco" w:hAnsi="Monaco" w:cs="Monaco"/>
-          <w:color w:val="000000"/>
-          <w:sz w:val="22"/>
-          <w:szCs w:val="22"/>
-        </w:rPr>
-        <w:tab/>
-        <w:t>10.5</w:t>
+        <w:t>9.0</w:t>
+      </w:r>
+      <w:r>
+        <w:rPr>
+          <w:rFonts w:ascii="Monaco" w:hAnsi="Monaco" w:cs="Monaco"/>
+          <w:color w:val="000000"/>
+          <w:sz w:val="22"/>
+          <w:szCs w:val="22"/>
+        </w:rPr>
+        <w:tab/>
+        <w:t>10.0</w:t>
+      </w:r>
+      <w:r>
+        <w:rPr>
+          <w:rFonts w:ascii="Monaco" w:hAnsi="Monaco" w:cs="Monaco"/>
+          <w:color w:val="000000"/>
+          <w:sz w:val="22"/>
+          <w:szCs w:val="22"/>
+        </w:rPr>
+        <w:tab/>
+        <w:t>10.0</w:t>
+      </w:r>
+      <w:r>
+        <w:rPr>
+          <w:rFonts w:ascii="Monaco" w:hAnsi="Monaco" w:cs="Monaco"/>
+          <w:color w:val="000000"/>
+          <w:sz w:val="22"/>
+          <w:szCs w:val="22"/>
+        </w:rPr>
+        <w:tab/>
+        <w:t>10.0</w:t>
+      </w:r>
+      <w:r>
+        <w:rPr>
+          <w:rFonts w:ascii="Monaco" w:hAnsi="Monaco" w:cs="Monaco"/>
+          <w:color w:val="000000"/>
+          <w:sz w:val="22"/>
+          <w:szCs w:val="22"/>
+        </w:rPr>
+        <w:tab/>
+        <w:t>7.5</w:t>
+      </w:r>
+      <w:r>
+        <w:rPr>
+          <w:rFonts w:ascii="Monaco" w:hAnsi="Monaco" w:cs="Monaco"/>
+          <w:color w:val="000000"/>
+          <w:sz w:val="22"/>
+          <w:szCs w:val="22"/>
+        </w:rPr>
+        <w:tab/>
+        <w:t>9.0</w:t>
+      </w:r>
+      <w:r>
+        <w:rPr>
+          <w:rFonts w:ascii="Monaco" w:hAnsi="Monaco" w:cs="Monaco"/>
+          <w:color w:val="000000"/>
+          <w:sz w:val="22"/>
+          <w:szCs w:val="22"/>
+        </w:rPr>
+        <w:tab/>
+        <w:t>10.</w:t>
+      </w:r>
+      <w:bookmarkStart w:id="0" w:name="_GoBack"/>
+      <w:bookmarkEnd w:id="0"/>
+      <w:r>
+        <w:rPr>
+          <w:rFonts w:ascii="Monaco" w:hAnsi="Monaco" w:cs="Monaco"/>
+          <w:color w:val="000000"/>
+          <w:sz w:val="22"/>
+          <w:szCs w:val="22"/>
+        </w:rPr>
+        <w:t>0</w:t>
       </w:r>
       <w:r>
         <w:rPr>
@@ -1596,7 +1607,7 @@
           <w:szCs w:val="22"/>
         </w:rPr>
         <w:tab/>
-        <w:t>Total: 90.0</w:t>
+        <w:t>Total: 105.5</w:t>
       </w:r>
     </w:p>
     <w:p>
@@ -1638,6 +1649,56 @@
           <w:szCs w:val="22"/>
         </w:rPr>
         <w:tab/>
+        <w:t>10.0</w:t>
+      </w:r>
+      <w:r>
+        <w:rPr>
+          <w:rFonts w:ascii="Monaco" w:hAnsi="Monaco" w:cs="Monaco"/>
+          <w:color w:val="000000"/>
+          <w:sz w:val="22"/>
+          <w:szCs w:val="22"/>
+        </w:rPr>
+        <w:tab/>
+        <w:t>10.0</w:t>
+      </w:r>
+      <w:r>
+        <w:rPr>
+          <w:rFonts w:ascii="Monaco" w:hAnsi="Monaco" w:cs="Monaco"/>
+          <w:color w:val="000000"/>
+          <w:sz w:val="22"/>
+          <w:szCs w:val="22"/>
+        </w:rPr>
+        <w:tab/>
+        <w:t>9.0</w:t>
+      </w:r>
+      <w:r>
+        <w:rPr>
+          <w:rFonts w:ascii="Monaco" w:hAnsi="Monaco" w:cs="Monaco"/>
+          <w:color w:val="000000"/>
+          <w:sz w:val="22"/>
+          <w:szCs w:val="22"/>
+        </w:rPr>
+        <w:tab/>
+        <w:t>9.5</w:t>
+      </w:r>
+      <w:r>
+        <w:rPr>
+          <w:rFonts w:ascii="Monaco" w:hAnsi="Monaco" w:cs="Monaco"/>
+          <w:color w:val="000000"/>
+          <w:sz w:val="22"/>
+          <w:szCs w:val="22"/>
+        </w:rPr>
+        <w:tab/>
+        <w:t>10.0</w:t>
+      </w:r>
+      <w:r>
+        <w:rPr>
+          <w:rFonts w:ascii="Monaco" w:hAnsi="Monaco" w:cs="Monaco"/>
+          <w:color w:val="000000"/>
+          <w:sz w:val="22"/>
+          <w:szCs w:val="22"/>
+        </w:rPr>
+        <w:tab/>
         <w:t>7.0</w:t>
       </w:r>
       <w:r>
@@ -1658,56 +1719,6 @@
           <w:szCs w:val="22"/>
         </w:rPr>
         <w:tab/>
-        <w:t>8.5</w:t>
-      </w:r>
-      <w:r>
-        <w:rPr>
-          <w:rFonts w:ascii="Monaco" w:hAnsi="Monaco" w:cs="Monaco"/>
-          <w:color w:val="000000"/>
-          <w:sz w:val="22"/>
-          <w:szCs w:val="22"/>
-        </w:rPr>
-        <w:tab/>
-        <w:t>7.0</w:t>
-      </w:r>
-      <w:r>
-        <w:rPr>
-          <w:rFonts w:ascii="Monaco" w:hAnsi="Monaco" w:cs="Monaco"/>
-          <w:color w:val="000000"/>
-          <w:sz w:val="22"/>
-          <w:szCs w:val="22"/>
-        </w:rPr>
-        <w:tab/>
-        <w:t>5.0</w:t>
-      </w:r>
-      <w:r>
-        <w:rPr>
-          <w:rFonts w:ascii="Monaco" w:hAnsi="Monaco" w:cs="Monaco"/>
-          <w:color w:val="000000"/>
-          <w:sz w:val="22"/>
-          <w:szCs w:val="22"/>
-        </w:rPr>
-        <w:tab/>
-        <w:t>6.0</w:t>
-      </w:r>
-      <w:r>
-        <w:rPr>
-          <w:rFonts w:ascii="Monaco" w:hAnsi="Monaco" w:cs="Monaco"/>
-          <w:color w:val="000000"/>
-          <w:sz w:val="22"/>
-          <w:szCs w:val="22"/>
-        </w:rPr>
-        <w:tab/>
-        <w:t>10.0</w:t>
-      </w:r>
-      <w:r>
-        <w:rPr>
-          <w:rFonts w:ascii="Monaco" w:hAnsi="Monaco" w:cs="Monaco"/>
-          <w:color w:val="000000"/>
-          <w:sz w:val="22"/>
-          <w:szCs w:val="22"/>
-        </w:rPr>
-        <w:tab/>
         <w:t>10.0</w:t>
       </w:r>
       <w:r>
@@ -1748,10 +1759,16 @@
           <w:szCs w:val="22"/>
         </w:rPr>
         <w:tab/>
-        <w:t>Total: 93.5</w:t>
+        <w:t>Total: 105.5</w:t>
       </w:r>
     </w:p>
     <w:p>
+      <w:pPr>
+        <w:rPr>
+          <w:sz w:val="22"/>
+          <w:szCs w:val="22"/>
+        </w:rPr>
+      </w:pPr>
       <w:r>
         <w:rPr>
           <w:rFonts w:ascii="Monaco" w:hAnsi="Monaco" w:cs="Monaco"/>
@@ -1779,6 +1796,26 @@
           <w:szCs w:val="22"/>
         </w:rPr>
         <w:tab/>
+        <w:t>10.0</w:t>
+      </w:r>
+      <w:r>
+        <w:rPr>
+          <w:rFonts w:ascii="Monaco" w:hAnsi="Monaco" w:cs="Monaco"/>
+          <w:color w:val="000000"/>
+          <w:sz w:val="22"/>
+          <w:szCs w:val="22"/>
+        </w:rPr>
+        <w:tab/>
+        <w:t>10.0</w:t>
+      </w:r>
+      <w:r>
+        <w:rPr>
+          <w:rFonts w:ascii="Monaco" w:hAnsi="Monaco" w:cs="Monaco"/>
+          <w:color w:val="000000"/>
+          <w:sz w:val="22"/>
+          <w:szCs w:val="22"/>
+        </w:rPr>
+        <w:tab/>
         <w:t>9.0</w:t>
       </w:r>
       <w:r>
@@ -1789,7 +1826,17 @@
           <w:szCs w:val="22"/>
         </w:rPr>
         <w:tab/>
-        <w:t>9.5</w:t>
+        <w:t>9.0</w:t>
+      </w:r>
+      <w:r>
+        <w:rPr>
+          <w:rFonts w:ascii="Monaco" w:hAnsi="Monaco" w:cs="Monaco"/>
+          <w:color w:val="000000"/>
+          <w:sz w:val="22"/>
+          <w:szCs w:val="22"/>
+        </w:rPr>
+        <w:tab/>
+        <w:t>9.0</w:t>
       </w:r>
       <w:r>
         <w:rPr>
@@ -1809,36 +1856,6 @@
           <w:szCs w:val="22"/>
         </w:rPr>
         <w:tab/>
-        <w:t>5.5</w:t>
-      </w:r>
-      <w:r>
-        <w:rPr>
-          <w:rFonts w:ascii="Monaco" w:hAnsi="Monaco" w:cs="Monaco"/>
-          <w:color w:val="000000"/>
-          <w:sz w:val="22"/>
-          <w:szCs w:val="22"/>
-        </w:rPr>
-        <w:tab/>
-        <w:t>6.0</w:t>
-      </w:r>
-      <w:r>
-        <w:rPr>
-          <w:rFonts w:ascii="Monaco" w:hAnsi="Monaco" w:cs="Monaco"/>
-          <w:color w:val="000000"/>
-          <w:sz w:val="22"/>
-          <w:szCs w:val="22"/>
-        </w:rPr>
-        <w:tab/>
-        <w:t>4.0</w:t>
-      </w:r>
-      <w:r>
-        <w:rPr>
-          <w:rFonts w:ascii="Monaco" w:hAnsi="Monaco" w:cs="Monaco"/>
-          <w:color w:val="000000"/>
-          <w:sz w:val="22"/>
-          <w:szCs w:val="22"/>
-        </w:rPr>
-        <w:tab/>
         <w:t>10.0</w:t>
       </w:r>
       <w:r>
@@ -1889,10 +1906,8 @@
           <w:szCs w:val="22"/>
         </w:rPr>
         <w:tab/>
-        <w:t>Total: 91.0</w:t>
-      </w:r>
-      <w:bookmarkStart w:id="0" w:name="_GoBack"/>
-      <w:bookmarkEnd w:id="0"/>
+        <w:t>Total: 104.0</w:t>
+      </w:r>
     </w:p>
     <w:sectPr>
       <w:pgSz w:w="15840" w:h="12240" w:orient="landscape"/>

</xml_diff>

<commit_message>
updated tourney file with analysis
</commit_message>
<xml_diff>
--- a/MCTS Tournament.docx
+++ b/MCTS Tournament.docx
@@ -14,25 +14,14 @@
           <w:szCs w:val="22"/>
         </w:rPr>
       </w:pPr>
-      <w:proofErr w:type="spellStart"/>
-      <w:r>
-        <w:rPr>
-          <w:rFonts w:ascii="Monaco" w:hAnsi="Monaco" w:cs="Monaco"/>
-          <w:color w:val="000000"/>
-          <w:sz w:val="22"/>
-          <w:szCs w:val="22"/>
-        </w:rPr>
-        <w:t>Alphabeta</w:t>
-      </w:r>
-      <w:proofErr w:type="spellEnd"/>
-      <w:r>
-        <w:rPr>
-          <w:rFonts w:ascii="Monaco" w:hAnsi="Monaco" w:cs="Monaco"/>
-          <w:color w:val="000000"/>
-          <w:sz w:val="22"/>
-          <w:szCs w:val="22"/>
-        </w:rPr>
-        <w:t xml:space="preserve"> Player depth 1</w:t>
+      <w:r>
+        <w:rPr>
+          <w:rFonts w:ascii="Monaco" w:hAnsi="Monaco" w:cs="Monaco"/>
+          <w:color w:val="000000"/>
+          <w:sz w:val="22"/>
+          <w:szCs w:val="22"/>
+        </w:rPr>
+        <w:t>Alphabeta Player depth 1</w:t>
       </w:r>
       <w:r>
         <w:rPr>
@@ -112,57 +101,57 @@
           <w:szCs w:val="22"/>
         </w:rPr>
         <w:tab/>
-        <w:t>11.5</w:t>
-      </w:r>
-      <w:r>
-        <w:rPr>
-          <w:rFonts w:ascii="Monaco" w:hAnsi="Monaco" w:cs="Monaco"/>
-          <w:color w:val="000000"/>
-          <w:sz w:val="22"/>
-          <w:szCs w:val="22"/>
-        </w:rPr>
-        <w:tab/>
-        <w:t>9.5</w:t>
-      </w:r>
-      <w:r>
-        <w:rPr>
-          <w:rFonts w:ascii="Monaco" w:hAnsi="Monaco" w:cs="Monaco"/>
-          <w:color w:val="000000"/>
-          <w:sz w:val="22"/>
-          <w:szCs w:val="22"/>
-        </w:rPr>
-        <w:tab/>
-        <w:t>10.0</w:t>
-      </w:r>
-      <w:r>
-        <w:rPr>
-          <w:rFonts w:ascii="Monaco" w:hAnsi="Monaco" w:cs="Monaco"/>
-          <w:color w:val="000000"/>
-          <w:sz w:val="22"/>
-          <w:szCs w:val="22"/>
-        </w:rPr>
-        <w:tab/>
-        <w:t>10.0</w:t>
-      </w:r>
-      <w:r>
-        <w:rPr>
-          <w:rFonts w:ascii="Monaco" w:hAnsi="Monaco" w:cs="Monaco"/>
-          <w:color w:val="000000"/>
-          <w:sz w:val="22"/>
-          <w:szCs w:val="22"/>
-        </w:rPr>
-        <w:tab/>
-        <w:t>10.0</w:t>
-      </w:r>
-      <w:r>
-        <w:rPr>
-          <w:rFonts w:ascii="Monaco" w:hAnsi="Monaco" w:cs="Monaco"/>
-          <w:color w:val="000000"/>
-          <w:sz w:val="22"/>
-          <w:szCs w:val="22"/>
-        </w:rPr>
-        <w:tab/>
-        <w:t>Total: 71.0</w:t>
+        <w:t>0.0</w:t>
+      </w:r>
+      <w:r>
+        <w:rPr>
+          <w:rFonts w:ascii="Monaco" w:hAnsi="Monaco" w:cs="Monaco"/>
+          <w:color w:val="000000"/>
+          <w:sz w:val="22"/>
+          <w:szCs w:val="22"/>
+        </w:rPr>
+        <w:tab/>
+        <w:t>0.0</w:t>
+      </w:r>
+      <w:r>
+        <w:rPr>
+          <w:rFonts w:ascii="Monaco" w:hAnsi="Monaco" w:cs="Monaco"/>
+          <w:color w:val="000000"/>
+          <w:sz w:val="22"/>
+          <w:szCs w:val="22"/>
+        </w:rPr>
+        <w:tab/>
+        <w:t>0.5</w:t>
+      </w:r>
+      <w:r>
+        <w:rPr>
+          <w:rFonts w:ascii="Monaco" w:hAnsi="Monaco" w:cs="Monaco"/>
+          <w:color w:val="000000"/>
+          <w:sz w:val="22"/>
+          <w:szCs w:val="22"/>
+        </w:rPr>
+        <w:tab/>
+        <w:t>1.0</w:t>
+      </w:r>
+      <w:r>
+        <w:rPr>
+          <w:rFonts w:ascii="Monaco" w:hAnsi="Monaco" w:cs="Monaco"/>
+          <w:color w:val="000000"/>
+          <w:sz w:val="22"/>
+          <w:szCs w:val="22"/>
+        </w:rPr>
+        <w:tab/>
+        <w:t>1.0</w:t>
+      </w:r>
+      <w:r>
+        <w:rPr>
+          <w:rFonts w:ascii="Monaco" w:hAnsi="Monaco" w:cs="Monaco"/>
+          <w:color w:val="000000"/>
+          <w:sz w:val="22"/>
+          <w:szCs w:val="22"/>
+        </w:rPr>
+        <w:tab/>
+        <w:t>Total: 22.5</w:t>
       </w:r>
     </w:p>
     <w:p>
@@ -177,25 +166,14 @@
           <w:szCs w:val="22"/>
         </w:rPr>
       </w:pPr>
-      <w:proofErr w:type="spellStart"/>
-      <w:r>
-        <w:rPr>
-          <w:rFonts w:ascii="Monaco" w:hAnsi="Monaco" w:cs="Monaco"/>
-          <w:color w:val="000000"/>
-          <w:sz w:val="22"/>
-          <w:szCs w:val="22"/>
-        </w:rPr>
-        <w:t>Alphabeta</w:t>
-      </w:r>
-      <w:proofErr w:type="spellEnd"/>
-      <w:r>
-        <w:rPr>
-          <w:rFonts w:ascii="Monaco" w:hAnsi="Monaco" w:cs="Monaco"/>
-          <w:color w:val="000000"/>
-          <w:sz w:val="22"/>
-          <w:szCs w:val="22"/>
-        </w:rPr>
-        <w:t xml:space="preserve"> Player depth 2</w:t>
+      <w:r>
+        <w:rPr>
+          <w:rFonts w:ascii="Monaco" w:hAnsi="Monaco" w:cs="Monaco"/>
+          <w:color w:val="000000"/>
+          <w:sz w:val="22"/>
+          <w:szCs w:val="22"/>
+        </w:rPr>
+        <w:t>Alphabeta Player depth 2</w:t>
       </w:r>
       <w:r>
         <w:rPr>
@@ -275,57 +253,57 @@
           <w:szCs w:val="22"/>
         </w:rPr>
         <w:tab/>
-        <w:t>10.0</w:t>
-      </w:r>
-      <w:r>
-        <w:rPr>
-          <w:rFonts w:ascii="Monaco" w:hAnsi="Monaco" w:cs="Monaco"/>
-          <w:color w:val="000000"/>
-          <w:sz w:val="22"/>
-          <w:szCs w:val="22"/>
-        </w:rPr>
-        <w:tab/>
-        <w:t>10.0</w:t>
-      </w:r>
-      <w:r>
-        <w:rPr>
-          <w:rFonts w:ascii="Monaco" w:hAnsi="Monaco" w:cs="Monaco"/>
-          <w:color w:val="000000"/>
-          <w:sz w:val="22"/>
-          <w:szCs w:val="22"/>
-        </w:rPr>
-        <w:tab/>
-        <w:t>11.0</w:t>
-      </w:r>
-      <w:r>
-        <w:rPr>
-          <w:rFonts w:ascii="Monaco" w:hAnsi="Monaco" w:cs="Monaco"/>
-          <w:color w:val="000000"/>
-          <w:sz w:val="22"/>
-          <w:szCs w:val="22"/>
-        </w:rPr>
-        <w:tab/>
-        <w:t>10.0</w:t>
-      </w:r>
-      <w:r>
-        <w:rPr>
-          <w:rFonts w:ascii="Monaco" w:hAnsi="Monaco" w:cs="Monaco"/>
-          <w:color w:val="000000"/>
-          <w:sz w:val="22"/>
-          <w:szCs w:val="22"/>
-        </w:rPr>
-        <w:tab/>
-        <w:t>10.0</w:t>
-      </w:r>
-      <w:r>
-        <w:rPr>
-          <w:rFonts w:ascii="Monaco" w:hAnsi="Monaco" w:cs="Monaco"/>
-          <w:color w:val="000000"/>
-          <w:sz w:val="22"/>
-          <w:szCs w:val="22"/>
-        </w:rPr>
-        <w:tab/>
-        <w:t>Total: 81.0</w:t>
+        <w:t>3.5</w:t>
+      </w:r>
+      <w:r>
+        <w:rPr>
+          <w:rFonts w:ascii="Monaco" w:hAnsi="Monaco" w:cs="Monaco"/>
+          <w:color w:val="000000"/>
+          <w:sz w:val="22"/>
+          <w:szCs w:val="22"/>
+        </w:rPr>
+        <w:tab/>
+        <w:t>1.5</w:t>
+      </w:r>
+      <w:r>
+        <w:rPr>
+          <w:rFonts w:ascii="Monaco" w:hAnsi="Monaco" w:cs="Monaco"/>
+          <w:color w:val="000000"/>
+          <w:sz w:val="22"/>
+          <w:szCs w:val="22"/>
+        </w:rPr>
+        <w:tab/>
+        <w:t>3.0</w:t>
+      </w:r>
+      <w:r>
+        <w:rPr>
+          <w:rFonts w:ascii="Monaco" w:hAnsi="Monaco" w:cs="Monaco"/>
+          <w:color w:val="000000"/>
+          <w:sz w:val="22"/>
+          <w:szCs w:val="22"/>
+        </w:rPr>
+        <w:tab/>
+        <w:t>1.0</w:t>
+      </w:r>
+      <w:r>
+        <w:rPr>
+          <w:rFonts w:ascii="Monaco" w:hAnsi="Monaco" w:cs="Monaco"/>
+          <w:color w:val="000000"/>
+          <w:sz w:val="22"/>
+          <w:szCs w:val="22"/>
+        </w:rPr>
+        <w:tab/>
+        <w:t>2.0</w:t>
+      </w:r>
+      <w:r>
+        <w:rPr>
+          <w:rFonts w:ascii="Monaco" w:hAnsi="Monaco" w:cs="Monaco"/>
+          <w:color w:val="000000"/>
+          <w:sz w:val="22"/>
+          <w:szCs w:val="22"/>
+        </w:rPr>
+        <w:tab/>
+        <w:t>Total: 41.0</w:t>
       </w:r>
     </w:p>
     <w:p>
@@ -340,25 +318,14 @@
           <w:szCs w:val="22"/>
         </w:rPr>
       </w:pPr>
-      <w:proofErr w:type="spellStart"/>
-      <w:r>
-        <w:rPr>
-          <w:rFonts w:ascii="Monaco" w:hAnsi="Monaco" w:cs="Monaco"/>
-          <w:color w:val="000000"/>
-          <w:sz w:val="22"/>
-          <w:szCs w:val="22"/>
-        </w:rPr>
-        <w:t>Alphabeta</w:t>
-      </w:r>
-      <w:proofErr w:type="spellEnd"/>
-      <w:r>
-        <w:rPr>
-          <w:rFonts w:ascii="Monaco" w:hAnsi="Monaco" w:cs="Monaco"/>
-          <w:color w:val="000000"/>
-          <w:sz w:val="22"/>
-          <w:szCs w:val="22"/>
-        </w:rPr>
-        <w:t xml:space="preserve"> Player depth 3</w:t>
+      <w:r>
+        <w:rPr>
+          <w:rFonts w:ascii="Monaco" w:hAnsi="Monaco" w:cs="Monaco"/>
+          <w:color w:val="000000"/>
+          <w:sz w:val="22"/>
+          <w:szCs w:val="22"/>
+        </w:rPr>
+        <w:t>Alphabeta Player depth 3</w:t>
       </w:r>
       <w:r>
         <w:rPr>
@@ -438,57 +405,57 @@
           <w:szCs w:val="22"/>
         </w:rPr>
         <w:tab/>
-        <w:t>10.0</w:t>
-      </w:r>
-      <w:r>
-        <w:rPr>
-          <w:rFonts w:ascii="Monaco" w:hAnsi="Monaco" w:cs="Monaco"/>
-          <w:color w:val="000000"/>
-          <w:sz w:val="22"/>
-          <w:szCs w:val="22"/>
-        </w:rPr>
-        <w:tab/>
-        <w:t>11.0</w:t>
-      </w:r>
-      <w:r>
-        <w:rPr>
-          <w:rFonts w:ascii="Monaco" w:hAnsi="Monaco" w:cs="Monaco"/>
-          <w:color w:val="000000"/>
-          <w:sz w:val="22"/>
-          <w:szCs w:val="22"/>
-        </w:rPr>
-        <w:tab/>
-        <w:t>10.0</w:t>
-      </w:r>
-      <w:r>
-        <w:rPr>
-          <w:rFonts w:ascii="Monaco" w:hAnsi="Monaco" w:cs="Monaco"/>
-          <w:color w:val="000000"/>
-          <w:sz w:val="22"/>
-          <w:szCs w:val="22"/>
-        </w:rPr>
-        <w:tab/>
-        <w:t>10.0</w:t>
-      </w:r>
-      <w:r>
-        <w:rPr>
-          <w:rFonts w:ascii="Monaco" w:hAnsi="Monaco" w:cs="Monaco"/>
-          <w:color w:val="000000"/>
-          <w:sz w:val="22"/>
-          <w:szCs w:val="22"/>
-        </w:rPr>
-        <w:tab/>
-        <w:t>10.0</w:t>
-      </w:r>
-      <w:r>
-        <w:rPr>
-          <w:rFonts w:ascii="Monaco" w:hAnsi="Monaco" w:cs="Monaco"/>
-          <w:color w:val="000000"/>
-          <w:sz w:val="22"/>
-          <w:szCs w:val="22"/>
-        </w:rPr>
-        <w:tab/>
-        <w:t>Total: 131.0</w:t>
+        <w:t>4.0</w:t>
+      </w:r>
+      <w:r>
+        <w:rPr>
+          <w:rFonts w:ascii="Monaco" w:hAnsi="Monaco" w:cs="Monaco"/>
+          <w:color w:val="000000"/>
+          <w:sz w:val="22"/>
+          <w:szCs w:val="22"/>
+        </w:rPr>
+        <w:tab/>
+        <w:t>4.0</w:t>
+      </w:r>
+      <w:r>
+        <w:rPr>
+          <w:rFonts w:ascii="Monaco" w:hAnsi="Monaco" w:cs="Monaco"/>
+          <w:color w:val="000000"/>
+          <w:sz w:val="22"/>
+          <w:szCs w:val="22"/>
+        </w:rPr>
+        <w:tab/>
+        <w:t>2.0</w:t>
+      </w:r>
+      <w:r>
+        <w:rPr>
+          <w:rFonts w:ascii="Monaco" w:hAnsi="Monaco" w:cs="Monaco"/>
+          <w:color w:val="000000"/>
+          <w:sz w:val="22"/>
+          <w:szCs w:val="22"/>
+        </w:rPr>
+        <w:tab/>
+        <w:t>0.0</w:t>
+      </w:r>
+      <w:r>
+        <w:rPr>
+          <w:rFonts w:ascii="Monaco" w:hAnsi="Monaco" w:cs="Monaco"/>
+          <w:color w:val="000000"/>
+          <w:sz w:val="22"/>
+          <w:szCs w:val="22"/>
+        </w:rPr>
+        <w:tab/>
+        <w:t>5.0</w:t>
+      </w:r>
+      <w:r>
+        <w:rPr>
+          <w:rFonts w:ascii="Monaco" w:hAnsi="Monaco" w:cs="Monaco"/>
+          <w:color w:val="000000"/>
+          <w:sz w:val="22"/>
+          <w:szCs w:val="22"/>
+        </w:rPr>
+        <w:tab/>
+        <w:t>Total: 95.0</w:t>
       </w:r>
     </w:p>
     <w:p>
@@ -503,25 +470,14 @@
           <w:szCs w:val="22"/>
         </w:rPr>
       </w:pPr>
-      <w:proofErr w:type="spellStart"/>
-      <w:r>
-        <w:rPr>
-          <w:rFonts w:ascii="Monaco" w:hAnsi="Monaco" w:cs="Monaco"/>
-          <w:color w:val="000000"/>
-          <w:sz w:val="22"/>
-          <w:szCs w:val="22"/>
-        </w:rPr>
-        <w:t>Alphabeta</w:t>
-      </w:r>
-      <w:proofErr w:type="spellEnd"/>
-      <w:r>
-        <w:rPr>
-          <w:rFonts w:ascii="Monaco" w:hAnsi="Monaco" w:cs="Monaco"/>
-          <w:color w:val="000000"/>
-          <w:sz w:val="22"/>
-          <w:szCs w:val="22"/>
-        </w:rPr>
-        <w:t xml:space="preserve"> Player depth 4</w:t>
+      <w:r>
+        <w:rPr>
+          <w:rFonts w:ascii="Monaco" w:hAnsi="Monaco" w:cs="Monaco"/>
+          <w:color w:val="000000"/>
+          <w:sz w:val="22"/>
+          <w:szCs w:val="22"/>
+        </w:rPr>
+        <w:t>Alphabeta Player depth 4</w:t>
       </w:r>
       <w:r>
         <w:rPr>
@@ -601,57 +557,57 @@
           <w:szCs w:val="22"/>
         </w:rPr>
         <w:tab/>
-        <w:t>12.0</w:t>
-      </w:r>
-      <w:r>
-        <w:rPr>
-          <w:rFonts w:ascii="Monaco" w:hAnsi="Monaco" w:cs="Monaco"/>
-          <w:color w:val="000000"/>
-          <w:sz w:val="22"/>
-          <w:szCs w:val="22"/>
-        </w:rPr>
-        <w:tab/>
-        <w:t>10.0</w:t>
-      </w:r>
-      <w:r>
-        <w:rPr>
-          <w:rFonts w:ascii="Monaco" w:hAnsi="Monaco" w:cs="Monaco"/>
-          <w:color w:val="000000"/>
-          <w:sz w:val="22"/>
-          <w:szCs w:val="22"/>
-        </w:rPr>
-        <w:tab/>
-        <w:t>10.0</w:t>
-      </w:r>
-      <w:r>
-        <w:rPr>
-          <w:rFonts w:ascii="Monaco" w:hAnsi="Monaco" w:cs="Monaco"/>
-          <w:color w:val="000000"/>
-          <w:sz w:val="22"/>
-          <w:szCs w:val="22"/>
-        </w:rPr>
-        <w:tab/>
-        <w:t>11.0</w:t>
-      </w:r>
-      <w:r>
-        <w:rPr>
-          <w:rFonts w:ascii="Monaco" w:hAnsi="Monaco" w:cs="Monaco"/>
-          <w:color w:val="000000"/>
-          <w:sz w:val="22"/>
-          <w:szCs w:val="22"/>
-        </w:rPr>
-        <w:tab/>
-        <w:t>11.0</w:t>
-      </w:r>
-      <w:r>
-        <w:rPr>
-          <w:rFonts w:ascii="Monaco" w:hAnsi="Monaco" w:cs="Monaco"/>
-          <w:color w:val="000000"/>
-          <w:sz w:val="22"/>
-          <w:szCs w:val="22"/>
-        </w:rPr>
-        <w:tab/>
-        <w:t>Total: 134.0</w:t>
+        <w:t>2.5</w:t>
+      </w:r>
+      <w:r>
+        <w:rPr>
+          <w:rFonts w:ascii="Monaco" w:hAnsi="Monaco" w:cs="Monaco"/>
+          <w:color w:val="000000"/>
+          <w:sz w:val="22"/>
+          <w:szCs w:val="22"/>
+        </w:rPr>
+        <w:tab/>
+        <w:t>2.0</w:t>
+      </w:r>
+      <w:r>
+        <w:rPr>
+          <w:rFonts w:ascii="Monaco" w:hAnsi="Monaco" w:cs="Monaco"/>
+          <w:color w:val="000000"/>
+          <w:sz w:val="22"/>
+          <w:szCs w:val="22"/>
+        </w:rPr>
+        <w:tab/>
+        <w:t>3.0</w:t>
+      </w:r>
+      <w:r>
+        <w:rPr>
+          <w:rFonts w:ascii="Monaco" w:hAnsi="Monaco" w:cs="Monaco"/>
+          <w:color w:val="000000"/>
+          <w:sz w:val="22"/>
+          <w:szCs w:val="22"/>
+        </w:rPr>
+        <w:tab/>
+        <w:t>2.0</w:t>
+      </w:r>
+      <w:r>
+        <w:rPr>
+          <w:rFonts w:ascii="Monaco" w:hAnsi="Monaco" w:cs="Monaco"/>
+          <w:color w:val="000000"/>
+          <w:sz w:val="22"/>
+          <w:szCs w:val="22"/>
+        </w:rPr>
+        <w:tab/>
+        <w:t>2.5</w:t>
+      </w:r>
+      <w:r>
+        <w:rPr>
+          <w:rFonts w:ascii="Monaco" w:hAnsi="Monaco" w:cs="Monaco"/>
+          <w:color w:val="000000"/>
+          <w:sz w:val="22"/>
+          <w:szCs w:val="22"/>
+        </w:rPr>
+        <w:tab/>
+        <w:t>Total: 92.0</w:t>
       </w:r>
     </w:p>
     <w:p>
@@ -666,25 +622,14 @@
           <w:szCs w:val="22"/>
         </w:rPr>
       </w:pPr>
-      <w:proofErr w:type="spellStart"/>
-      <w:r>
-        <w:rPr>
-          <w:rFonts w:ascii="Monaco" w:hAnsi="Monaco" w:cs="Monaco"/>
-          <w:color w:val="000000"/>
-          <w:sz w:val="22"/>
-          <w:szCs w:val="22"/>
-        </w:rPr>
-        <w:t>Alphabeta</w:t>
-      </w:r>
-      <w:proofErr w:type="spellEnd"/>
-      <w:r>
-        <w:rPr>
-          <w:rFonts w:ascii="Monaco" w:hAnsi="Monaco" w:cs="Monaco"/>
-          <w:color w:val="000000"/>
-          <w:sz w:val="22"/>
-          <w:szCs w:val="22"/>
-        </w:rPr>
-        <w:t xml:space="preserve"> Player depth 5</w:t>
+      <w:r>
+        <w:rPr>
+          <w:rFonts w:ascii="Monaco" w:hAnsi="Monaco" w:cs="Monaco"/>
+          <w:color w:val="000000"/>
+          <w:sz w:val="22"/>
+          <w:szCs w:val="22"/>
+        </w:rPr>
+        <w:t>Alphabeta Player depth 5</w:t>
       </w:r>
       <w:r>
         <w:rPr>
@@ -764,57 +709,57 @@
           <w:szCs w:val="22"/>
         </w:rPr>
         <w:tab/>
-        <w:t>12.0</w:t>
-      </w:r>
-      <w:r>
-        <w:rPr>
-          <w:rFonts w:ascii="Monaco" w:hAnsi="Monaco" w:cs="Monaco"/>
-          <w:color w:val="000000"/>
-          <w:sz w:val="22"/>
-          <w:szCs w:val="22"/>
-        </w:rPr>
-        <w:tab/>
-        <w:t>11.0</w:t>
-      </w:r>
-      <w:r>
-        <w:rPr>
-          <w:rFonts w:ascii="Monaco" w:hAnsi="Monaco" w:cs="Monaco"/>
-          <w:color w:val="000000"/>
-          <w:sz w:val="22"/>
-          <w:szCs w:val="22"/>
-        </w:rPr>
-        <w:tab/>
-        <w:t>10.0</w:t>
-      </w:r>
-      <w:r>
-        <w:rPr>
-          <w:rFonts w:ascii="Monaco" w:hAnsi="Monaco" w:cs="Monaco"/>
-          <w:color w:val="000000"/>
-          <w:sz w:val="22"/>
-          <w:szCs w:val="22"/>
-        </w:rPr>
-        <w:tab/>
-        <w:t>10.5</w:t>
-      </w:r>
-      <w:r>
-        <w:rPr>
-          <w:rFonts w:ascii="Monaco" w:hAnsi="Monaco" w:cs="Monaco"/>
-          <w:color w:val="000000"/>
-          <w:sz w:val="22"/>
-          <w:szCs w:val="22"/>
-        </w:rPr>
-        <w:tab/>
-        <w:t>11.0</w:t>
-      </w:r>
-      <w:r>
-        <w:rPr>
-          <w:rFonts w:ascii="Monaco" w:hAnsi="Monaco" w:cs="Monaco"/>
-          <w:color w:val="000000"/>
-          <w:sz w:val="22"/>
-          <w:szCs w:val="22"/>
-        </w:rPr>
-        <w:tab/>
-        <w:t>Total: 114.5</w:t>
+        <w:t>7.0</w:t>
+      </w:r>
+      <w:r>
+        <w:rPr>
+          <w:rFonts w:ascii="Monaco" w:hAnsi="Monaco" w:cs="Monaco"/>
+          <w:color w:val="000000"/>
+          <w:sz w:val="22"/>
+          <w:szCs w:val="22"/>
+        </w:rPr>
+        <w:tab/>
+        <w:t>3.0</w:t>
+      </w:r>
+      <w:r>
+        <w:rPr>
+          <w:rFonts w:ascii="Monaco" w:hAnsi="Monaco" w:cs="Monaco"/>
+          <w:color w:val="000000"/>
+          <w:sz w:val="22"/>
+          <w:szCs w:val="22"/>
+        </w:rPr>
+        <w:tab/>
+        <w:t>7.0</w:t>
+      </w:r>
+      <w:r>
+        <w:rPr>
+          <w:rFonts w:ascii="Monaco" w:hAnsi="Monaco" w:cs="Monaco"/>
+          <w:color w:val="000000"/>
+          <w:sz w:val="22"/>
+          <w:szCs w:val="22"/>
+        </w:rPr>
+        <w:tab/>
+        <w:t>3.0</w:t>
+      </w:r>
+      <w:r>
+        <w:rPr>
+          <w:rFonts w:ascii="Monaco" w:hAnsi="Monaco" w:cs="Monaco"/>
+          <w:color w:val="000000"/>
+          <w:sz w:val="22"/>
+          <w:szCs w:val="22"/>
+        </w:rPr>
+        <w:tab/>
+        <w:t>5.0</w:t>
+      </w:r>
+      <w:r>
+        <w:rPr>
+          <w:rFonts w:ascii="Monaco" w:hAnsi="Monaco" w:cs="Monaco"/>
+          <w:color w:val="000000"/>
+          <w:sz w:val="22"/>
+          <w:szCs w:val="22"/>
+        </w:rPr>
+        <w:tab/>
+        <w:t>Total: 85.0</w:t>
       </w:r>
     </w:p>
     <w:p>
@@ -829,25 +774,14 @@
           <w:szCs w:val="22"/>
         </w:rPr>
       </w:pPr>
-      <w:proofErr w:type="spellStart"/>
-      <w:r>
-        <w:rPr>
-          <w:rFonts w:ascii="Monaco" w:hAnsi="Monaco" w:cs="Monaco"/>
-          <w:color w:val="000000"/>
-          <w:sz w:val="22"/>
-          <w:szCs w:val="22"/>
-        </w:rPr>
-        <w:t>Alphabeta</w:t>
-      </w:r>
-      <w:proofErr w:type="spellEnd"/>
-      <w:r>
-        <w:rPr>
-          <w:rFonts w:ascii="Monaco" w:hAnsi="Monaco" w:cs="Monaco"/>
-          <w:color w:val="000000"/>
-          <w:sz w:val="22"/>
-          <w:szCs w:val="22"/>
-        </w:rPr>
-        <w:t xml:space="preserve"> Player depth 6</w:t>
+      <w:r>
+        <w:rPr>
+          <w:rFonts w:ascii="Monaco" w:hAnsi="Monaco" w:cs="Monaco"/>
+          <w:color w:val="000000"/>
+          <w:sz w:val="22"/>
+          <w:szCs w:val="22"/>
+        </w:rPr>
+        <w:t>Alphabeta Player depth 6</w:t>
       </w:r>
       <w:r>
         <w:rPr>
@@ -927,57 +861,57 @@
           <w:szCs w:val="22"/>
         </w:rPr>
         <w:tab/>
-        <w:t>12.0</w:t>
-      </w:r>
-      <w:r>
-        <w:rPr>
-          <w:rFonts w:ascii="Monaco" w:hAnsi="Monaco" w:cs="Monaco"/>
-          <w:color w:val="000000"/>
-          <w:sz w:val="22"/>
-          <w:szCs w:val="22"/>
-        </w:rPr>
-        <w:tab/>
-        <w:t>12.0</w:t>
-      </w:r>
-      <w:r>
-        <w:rPr>
-          <w:rFonts w:ascii="Monaco" w:hAnsi="Monaco" w:cs="Monaco"/>
-          <w:color w:val="000000"/>
-          <w:sz w:val="22"/>
-          <w:szCs w:val="22"/>
-        </w:rPr>
-        <w:tab/>
-        <w:t>12.5</w:t>
-      </w:r>
-      <w:r>
-        <w:rPr>
-          <w:rFonts w:ascii="Monaco" w:hAnsi="Monaco" w:cs="Monaco"/>
-          <w:color w:val="000000"/>
-          <w:sz w:val="22"/>
-          <w:szCs w:val="22"/>
-        </w:rPr>
-        <w:tab/>
-        <w:t>10.0</w:t>
-      </w:r>
-      <w:r>
-        <w:rPr>
-          <w:rFonts w:ascii="Monaco" w:hAnsi="Monaco" w:cs="Monaco"/>
-          <w:color w:val="000000"/>
-          <w:sz w:val="22"/>
-          <w:szCs w:val="22"/>
-        </w:rPr>
-        <w:tab/>
-        <w:t>11.0</w:t>
-      </w:r>
-      <w:r>
-        <w:rPr>
-          <w:rFonts w:ascii="Monaco" w:hAnsi="Monaco" w:cs="Monaco"/>
-          <w:color w:val="000000"/>
-          <w:sz w:val="22"/>
-          <w:szCs w:val="22"/>
-        </w:rPr>
-        <w:tab/>
-        <w:t>Total: 137.5</w:t>
+        <w:t>6.5</w:t>
+      </w:r>
+      <w:r>
+        <w:rPr>
+          <w:rFonts w:ascii="Monaco" w:hAnsi="Monaco" w:cs="Monaco"/>
+          <w:color w:val="000000"/>
+          <w:sz w:val="22"/>
+          <w:szCs w:val="22"/>
+        </w:rPr>
+        <w:tab/>
+        <w:t>5.0</w:t>
+      </w:r>
+      <w:r>
+        <w:rPr>
+          <w:rFonts w:ascii="Monaco" w:hAnsi="Monaco" w:cs="Monaco"/>
+          <w:color w:val="000000"/>
+          <w:sz w:val="22"/>
+          <w:szCs w:val="22"/>
+        </w:rPr>
+        <w:tab/>
+        <w:t>7.0</w:t>
+      </w:r>
+      <w:r>
+        <w:rPr>
+          <w:rFonts w:ascii="Monaco" w:hAnsi="Monaco" w:cs="Monaco"/>
+          <w:color w:val="000000"/>
+          <w:sz w:val="22"/>
+          <w:szCs w:val="22"/>
+        </w:rPr>
+        <w:tab/>
+        <w:t>3.5</w:t>
+      </w:r>
+      <w:r>
+        <w:rPr>
+          <w:rFonts w:ascii="Monaco" w:hAnsi="Monaco" w:cs="Monaco"/>
+          <w:color w:val="000000"/>
+          <w:sz w:val="22"/>
+          <w:szCs w:val="22"/>
+        </w:rPr>
+        <w:tab/>
+        <w:t>5.0</w:t>
+      </w:r>
+      <w:r>
+        <w:rPr>
+          <w:rFonts w:ascii="Monaco" w:hAnsi="Monaco" w:cs="Monaco"/>
+          <w:color w:val="000000"/>
+          <w:sz w:val="22"/>
+          <w:szCs w:val="22"/>
+        </w:rPr>
+        <w:tab/>
+        <w:t>Total: 107.0</w:t>
       </w:r>
     </w:p>
     <w:p>
@@ -992,25 +926,14 @@
           <w:szCs w:val="22"/>
         </w:rPr>
       </w:pPr>
-      <w:proofErr w:type="spellStart"/>
-      <w:r>
-        <w:rPr>
-          <w:rFonts w:ascii="Monaco" w:hAnsi="Monaco" w:cs="Monaco"/>
-          <w:color w:val="000000"/>
-          <w:sz w:val="22"/>
-          <w:szCs w:val="22"/>
-        </w:rPr>
-        <w:t>Alphabeta</w:t>
-      </w:r>
-      <w:proofErr w:type="spellEnd"/>
-      <w:r>
-        <w:rPr>
-          <w:rFonts w:ascii="Monaco" w:hAnsi="Monaco" w:cs="Monaco"/>
-          <w:color w:val="000000"/>
-          <w:sz w:val="22"/>
-          <w:szCs w:val="22"/>
-        </w:rPr>
-        <w:t xml:space="preserve"> Player depth 7</w:t>
+      <w:r>
+        <w:rPr>
+          <w:rFonts w:ascii="Monaco" w:hAnsi="Monaco" w:cs="Monaco"/>
+          <w:color w:val="000000"/>
+          <w:sz w:val="22"/>
+          <w:szCs w:val="22"/>
+        </w:rPr>
+        <w:t>Alphabeta Player depth 7</w:t>
       </w:r>
       <w:r>
         <w:rPr>
@@ -1090,57 +1013,57 @@
           <w:szCs w:val="22"/>
         </w:rPr>
         <w:tab/>
-        <w:t>14.0</w:t>
-      </w:r>
-      <w:r>
-        <w:rPr>
-          <w:rFonts w:ascii="Monaco" w:hAnsi="Monaco" w:cs="Monaco"/>
-          <w:color w:val="000000"/>
-          <w:sz w:val="22"/>
-          <w:szCs w:val="22"/>
-        </w:rPr>
-        <w:tab/>
-        <w:t>15.0</w:t>
-      </w:r>
-      <w:r>
-        <w:rPr>
-          <w:rFonts w:ascii="Monaco" w:hAnsi="Monaco" w:cs="Monaco"/>
-          <w:color w:val="000000"/>
-          <w:sz w:val="22"/>
-          <w:szCs w:val="22"/>
-        </w:rPr>
-        <w:tab/>
-        <w:t>11.0</w:t>
-      </w:r>
-      <w:r>
-        <w:rPr>
-          <w:rFonts w:ascii="Monaco" w:hAnsi="Monaco" w:cs="Monaco"/>
-          <w:color w:val="000000"/>
-          <w:sz w:val="22"/>
-          <w:szCs w:val="22"/>
-        </w:rPr>
-        <w:tab/>
-        <w:t>13.0</w:t>
-      </w:r>
-      <w:r>
-        <w:rPr>
-          <w:rFonts w:ascii="Monaco" w:hAnsi="Monaco" w:cs="Monaco"/>
-          <w:color w:val="000000"/>
-          <w:sz w:val="22"/>
-          <w:szCs w:val="22"/>
-        </w:rPr>
-        <w:tab/>
-        <w:t>13.0</w:t>
-      </w:r>
-      <w:r>
-        <w:rPr>
-          <w:rFonts w:ascii="Monaco" w:hAnsi="Monaco" w:cs="Monaco"/>
-          <w:color w:val="000000"/>
-          <w:sz w:val="22"/>
-          <w:szCs w:val="22"/>
-        </w:rPr>
-        <w:tab/>
-        <w:t>Total: 136.0</w:t>
+        <w:t>7.0</w:t>
+      </w:r>
+      <w:r>
+        <w:rPr>
+          <w:rFonts w:ascii="Monaco" w:hAnsi="Monaco" w:cs="Monaco"/>
+          <w:color w:val="000000"/>
+          <w:sz w:val="22"/>
+          <w:szCs w:val="22"/>
+        </w:rPr>
+        <w:tab/>
+        <w:t>5.0</w:t>
+      </w:r>
+      <w:r>
+        <w:rPr>
+          <w:rFonts w:ascii="Monaco" w:hAnsi="Monaco" w:cs="Monaco"/>
+          <w:color w:val="000000"/>
+          <w:sz w:val="22"/>
+          <w:szCs w:val="22"/>
+        </w:rPr>
+        <w:tab/>
+        <w:t>8.5</w:t>
+      </w:r>
+      <w:r>
+        <w:rPr>
+          <w:rFonts w:ascii="Monaco" w:hAnsi="Monaco" w:cs="Monaco"/>
+          <w:color w:val="000000"/>
+          <w:sz w:val="22"/>
+          <w:szCs w:val="22"/>
+        </w:rPr>
+        <w:tab/>
+        <w:t>9.0</w:t>
+      </w:r>
+      <w:r>
+        <w:rPr>
+          <w:rFonts w:ascii="Monaco" w:hAnsi="Monaco" w:cs="Monaco"/>
+          <w:color w:val="000000"/>
+          <w:sz w:val="22"/>
+          <w:szCs w:val="22"/>
+        </w:rPr>
+        <w:tab/>
+        <w:t>9.5</w:t>
+      </w:r>
+      <w:r>
+        <w:rPr>
+          <w:rFonts w:ascii="Monaco" w:hAnsi="Monaco" w:cs="Monaco"/>
+          <w:color w:val="000000"/>
+          <w:sz w:val="22"/>
+          <w:szCs w:val="22"/>
+        </w:rPr>
+        <w:tab/>
+        <w:t>Total: 109.0</w:t>
       </w:r>
     </w:p>
     <w:p>
@@ -1172,7 +1095,97 @@
           <w:szCs w:val="22"/>
         </w:rPr>
         <w:tab/>
-        <w:t>8.5</w:t>
+        <w:t>20.0</w:t>
+      </w:r>
+      <w:r>
+        <w:rPr>
+          <w:rFonts w:ascii="Monaco" w:hAnsi="Monaco" w:cs="Monaco"/>
+          <w:color w:val="000000"/>
+          <w:sz w:val="22"/>
+          <w:szCs w:val="22"/>
+        </w:rPr>
+        <w:tab/>
+        <w:t>16.5</w:t>
+      </w:r>
+      <w:r>
+        <w:rPr>
+          <w:rFonts w:ascii="Monaco" w:hAnsi="Monaco" w:cs="Monaco"/>
+          <w:color w:val="000000"/>
+          <w:sz w:val="22"/>
+          <w:szCs w:val="22"/>
+        </w:rPr>
+        <w:tab/>
+        <w:t>16.0</w:t>
+      </w:r>
+      <w:r>
+        <w:rPr>
+          <w:rFonts w:ascii="Monaco" w:hAnsi="Monaco" w:cs="Monaco"/>
+          <w:color w:val="000000"/>
+          <w:sz w:val="22"/>
+          <w:szCs w:val="22"/>
+        </w:rPr>
+        <w:tab/>
+        <w:t>17.5</w:t>
+      </w:r>
+      <w:r>
+        <w:rPr>
+          <w:rFonts w:ascii="Monaco" w:hAnsi="Monaco" w:cs="Monaco"/>
+          <w:color w:val="000000"/>
+          <w:sz w:val="22"/>
+          <w:szCs w:val="22"/>
+        </w:rPr>
+        <w:tab/>
+        <w:t>13.0</w:t>
+      </w:r>
+      <w:r>
+        <w:rPr>
+          <w:rFonts w:ascii="Monaco" w:hAnsi="Monaco" w:cs="Monaco"/>
+          <w:color w:val="000000"/>
+          <w:sz w:val="22"/>
+          <w:szCs w:val="22"/>
+        </w:rPr>
+        <w:tab/>
+        <w:t>13.5</w:t>
+      </w:r>
+      <w:r>
+        <w:rPr>
+          <w:rFonts w:ascii="Monaco" w:hAnsi="Monaco" w:cs="Monaco"/>
+          <w:color w:val="000000"/>
+          <w:sz w:val="22"/>
+          <w:szCs w:val="22"/>
+        </w:rPr>
+        <w:tab/>
+        <w:t>13.0</w:t>
+      </w:r>
+      <w:r>
+        <w:rPr>
+          <w:rFonts w:ascii="Monaco" w:hAnsi="Monaco" w:cs="Monaco"/>
+          <w:color w:val="000000"/>
+          <w:sz w:val="22"/>
+          <w:szCs w:val="22"/>
+        </w:rPr>
+        <w:tab/>
+        <w:t>0.0</w:t>
+      </w:r>
+      <w:r>
+        <w:rPr>
+          <w:rFonts w:ascii="Monaco" w:hAnsi="Monaco" w:cs="Monaco"/>
+          <w:color w:val="000000"/>
+          <w:sz w:val="22"/>
+          <w:szCs w:val="22"/>
+        </w:rPr>
+        <w:tab/>
+        <w:t>11.0</w:t>
+      </w:r>
+      <w:r>
+        <w:rPr>
+          <w:rFonts w:ascii="Monaco" w:hAnsi="Monaco" w:cs="Monaco"/>
+          <w:color w:val="000000"/>
+          <w:sz w:val="22"/>
+          <w:szCs w:val="22"/>
+        </w:rPr>
+        <w:tab/>
+        <w:t>11.0</w:t>
       </w:r>
       <w:r>
         <w:rPr>
@@ -1192,107 +1205,17 @@
           <w:szCs w:val="22"/>
         </w:rPr>
         <w:tab/>
-        <w:t>10.0</w:t>
-      </w:r>
-      <w:r>
-        <w:rPr>
-          <w:rFonts w:ascii="Monaco" w:hAnsi="Monaco" w:cs="Monaco"/>
-          <w:color w:val="000000"/>
-          <w:sz w:val="22"/>
-          <w:szCs w:val="22"/>
-        </w:rPr>
-        <w:tab/>
-        <w:t>8.0</w:t>
-      </w:r>
-      <w:r>
-        <w:rPr>
-          <w:rFonts w:ascii="Monaco" w:hAnsi="Monaco" w:cs="Monaco"/>
-          <w:color w:val="000000"/>
-          <w:sz w:val="22"/>
-          <w:szCs w:val="22"/>
-        </w:rPr>
-        <w:tab/>
-        <w:t>8.0</w:t>
-      </w:r>
-      <w:r>
-        <w:rPr>
-          <w:rFonts w:ascii="Monaco" w:hAnsi="Monaco" w:cs="Monaco"/>
-          <w:color w:val="000000"/>
-          <w:sz w:val="22"/>
-          <w:szCs w:val="22"/>
-        </w:rPr>
-        <w:tab/>
-        <w:t>8.0</w:t>
-      </w:r>
-      <w:r>
-        <w:rPr>
-          <w:rFonts w:ascii="Monaco" w:hAnsi="Monaco" w:cs="Monaco"/>
-          <w:color w:val="000000"/>
-          <w:sz w:val="22"/>
-          <w:szCs w:val="22"/>
-        </w:rPr>
-        <w:tab/>
-        <w:t>6.0</w:t>
-      </w:r>
-      <w:r>
-        <w:rPr>
-          <w:rFonts w:ascii="Monaco" w:hAnsi="Monaco" w:cs="Monaco"/>
-          <w:color w:val="000000"/>
-          <w:sz w:val="22"/>
-          <w:szCs w:val="22"/>
-        </w:rPr>
-        <w:tab/>
-        <w:t>0.0</w:t>
-      </w:r>
-      <w:r>
-        <w:rPr>
-          <w:rFonts w:ascii="Monaco" w:hAnsi="Monaco" w:cs="Monaco"/>
-          <w:color w:val="000000"/>
-          <w:sz w:val="22"/>
-          <w:szCs w:val="22"/>
-        </w:rPr>
-        <w:tab/>
-        <w:t>10.0</w:t>
-      </w:r>
-      <w:r>
-        <w:rPr>
-          <w:rFonts w:ascii="Monaco" w:hAnsi="Monaco" w:cs="Monaco"/>
-          <w:color w:val="000000"/>
-          <w:sz w:val="22"/>
-          <w:szCs w:val="22"/>
-        </w:rPr>
-        <w:tab/>
-        <w:t>10.0</w:t>
-      </w:r>
-      <w:r>
-        <w:rPr>
-          <w:rFonts w:ascii="Monaco" w:hAnsi="Monaco" w:cs="Monaco"/>
-          <w:color w:val="000000"/>
-          <w:sz w:val="22"/>
-          <w:szCs w:val="22"/>
-        </w:rPr>
-        <w:tab/>
-        <w:t>10.0</w:t>
-      </w:r>
-      <w:r>
-        <w:rPr>
-          <w:rFonts w:ascii="Monaco" w:hAnsi="Monaco" w:cs="Monaco"/>
-          <w:color w:val="000000"/>
-          <w:sz w:val="22"/>
-          <w:szCs w:val="22"/>
-        </w:rPr>
-        <w:tab/>
-        <w:t>10.0</w:t>
-      </w:r>
-      <w:r>
-        <w:rPr>
-          <w:rFonts w:ascii="Monaco" w:hAnsi="Monaco" w:cs="Monaco"/>
-          <w:color w:val="000000"/>
-          <w:sz w:val="22"/>
-          <w:szCs w:val="22"/>
-        </w:rPr>
-        <w:tab/>
-        <w:t>Total: 98.5</w:t>
+        <w:t>7.0</w:t>
+      </w:r>
+      <w:r>
+        <w:rPr>
+          <w:rFonts w:ascii="Monaco" w:hAnsi="Monaco" w:cs="Monaco"/>
+          <w:color w:val="000000"/>
+          <w:sz w:val="22"/>
+          <w:szCs w:val="22"/>
+        </w:rPr>
+        <w:tab/>
+        <w:t>Total: 148.5</w:t>
       </w:r>
     </w:p>
     <w:p>
@@ -1324,17 +1247,67 @@
           <w:szCs w:val="22"/>
         </w:rPr>
         <w:tab/>
-        <w:t>10.5</w:t>
-      </w:r>
-      <w:r>
-        <w:rPr>
-          <w:rFonts w:ascii="Monaco" w:hAnsi="Monaco" w:cs="Monaco"/>
-          <w:color w:val="000000"/>
-          <w:sz w:val="22"/>
-          <w:szCs w:val="22"/>
-        </w:rPr>
-        <w:tab/>
-        <w:t>10.0</w:t>
+        <w:t>20.0</w:t>
+      </w:r>
+      <w:r>
+        <w:rPr>
+          <w:rFonts w:ascii="Monaco" w:hAnsi="Monaco" w:cs="Monaco"/>
+          <w:color w:val="000000"/>
+          <w:sz w:val="22"/>
+          <w:szCs w:val="22"/>
+        </w:rPr>
+        <w:tab/>
+        <w:t>18.5</w:t>
+      </w:r>
+      <w:r>
+        <w:rPr>
+          <w:rFonts w:ascii="Monaco" w:hAnsi="Monaco" w:cs="Monaco"/>
+          <w:color w:val="000000"/>
+          <w:sz w:val="22"/>
+          <w:szCs w:val="22"/>
+        </w:rPr>
+        <w:tab/>
+        <w:t>16.0</w:t>
+      </w:r>
+      <w:r>
+        <w:rPr>
+          <w:rFonts w:ascii="Monaco" w:hAnsi="Monaco" w:cs="Monaco"/>
+          <w:color w:val="000000"/>
+          <w:sz w:val="22"/>
+          <w:szCs w:val="22"/>
+        </w:rPr>
+        <w:tab/>
+        <w:t>18.0</w:t>
+      </w:r>
+      <w:r>
+        <w:rPr>
+          <w:rFonts w:ascii="Monaco" w:hAnsi="Monaco" w:cs="Monaco"/>
+          <w:color w:val="000000"/>
+          <w:sz w:val="22"/>
+          <w:szCs w:val="22"/>
+        </w:rPr>
+        <w:tab/>
+        <w:t>17.0</w:t>
+      </w:r>
+      <w:r>
+        <w:rPr>
+          <w:rFonts w:ascii="Monaco" w:hAnsi="Monaco" w:cs="Monaco"/>
+          <w:color w:val="000000"/>
+          <w:sz w:val="22"/>
+          <w:szCs w:val="22"/>
+        </w:rPr>
+        <w:tab/>
+        <w:t>15.0</w:t>
+      </w:r>
+      <w:r>
+        <w:rPr>
+          <w:rFonts w:ascii="Monaco" w:hAnsi="Monaco" w:cs="Monaco"/>
+          <w:color w:val="000000"/>
+          <w:sz w:val="22"/>
+          <w:szCs w:val="22"/>
+        </w:rPr>
+        <w:tab/>
+        <w:t>15.0</w:t>
       </w:r>
       <w:r>
         <w:rPr>
@@ -1354,97 +1327,47 @@
           <w:szCs w:val="22"/>
         </w:rPr>
         <w:tab/>
-        <w:t>10.0</w:t>
-      </w:r>
-      <w:r>
-        <w:rPr>
-          <w:rFonts w:ascii="Monaco" w:hAnsi="Monaco" w:cs="Monaco"/>
-          <w:color w:val="000000"/>
-          <w:sz w:val="22"/>
-          <w:szCs w:val="22"/>
-        </w:rPr>
-        <w:tab/>
-        <w:t>9.0</w:t>
-      </w:r>
-      <w:r>
-        <w:rPr>
-          <w:rFonts w:ascii="Monaco" w:hAnsi="Monaco" w:cs="Monaco"/>
-          <w:color w:val="000000"/>
-          <w:sz w:val="22"/>
-          <w:szCs w:val="22"/>
-        </w:rPr>
-        <w:tab/>
-        <w:t>8.0</w:t>
-      </w:r>
-      <w:r>
-        <w:rPr>
-          <w:rFonts w:ascii="Monaco" w:hAnsi="Monaco" w:cs="Monaco"/>
-          <w:color w:val="000000"/>
-          <w:sz w:val="22"/>
-          <w:szCs w:val="22"/>
-        </w:rPr>
-        <w:tab/>
-        <w:t>5.0</w:t>
-      </w:r>
-      <w:r>
-        <w:rPr>
-          <w:rFonts w:ascii="Monaco" w:hAnsi="Monaco" w:cs="Monaco"/>
-          <w:color w:val="000000"/>
-          <w:sz w:val="22"/>
-          <w:szCs w:val="22"/>
-        </w:rPr>
-        <w:tab/>
-        <w:t>10.0</w:t>
-      </w:r>
-      <w:r>
-        <w:rPr>
-          <w:rFonts w:ascii="Monaco" w:hAnsi="Monaco" w:cs="Monaco"/>
-          <w:color w:val="000000"/>
-          <w:sz w:val="22"/>
-          <w:szCs w:val="22"/>
-        </w:rPr>
-        <w:tab/>
-        <w:t>0.0</w:t>
-      </w:r>
-      <w:r>
-        <w:rPr>
-          <w:rFonts w:ascii="Monaco" w:hAnsi="Monaco" w:cs="Monaco"/>
-          <w:color w:val="000000"/>
-          <w:sz w:val="22"/>
-          <w:szCs w:val="22"/>
-        </w:rPr>
-        <w:tab/>
-        <w:t>10.0</w:t>
-      </w:r>
-      <w:r>
-        <w:rPr>
-          <w:rFonts w:ascii="Monaco" w:hAnsi="Monaco" w:cs="Monaco"/>
-          <w:color w:val="000000"/>
-          <w:sz w:val="22"/>
-          <w:szCs w:val="22"/>
-        </w:rPr>
-        <w:tab/>
-        <w:t>10.0</w:t>
-      </w:r>
-      <w:r>
-        <w:rPr>
-          <w:rFonts w:ascii="Monaco" w:hAnsi="Monaco" w:cs="Monaco"/>
-          <w:color w:val="000000"/>
-          <w:sz w:val="22"/>
-          <w:szCs w:val="22"/>
-        </w:rPr>
-        <w:tab/>
-        <w:t>10.0</w:t>
-      </w:r>
-      <w:r>
-        <w:rPr>
-          <w:rFonts w:ascii="Monaco" w:hAnsi="Monaco" w:cs="Monaco"/>
-          <w:color w:val="000000"/>
-          <w:sz w:val="22"/>
-          <w:szCs w:val="22"/>
-        </w:rPr>
-        <w:tab/>
-        <w:t>Total: 101.5</w:t>
+        <w:t>0.0</w:t>
+      </w:r>
+      <w:r>
+        <w:rPr>
+          <w:rFonts w:ascii="Monaco" w:hAnsi="Monaco" w:cs="Monaco"/>
+          <w:color w:val="000000"/>
+          <w:sz w:val="22"/>
+          <w:szCs w:val="22"/>
+        </w:rPr>
+        <w:tab/>
+        <w:t>9.5</w:t>
+      </w:r>
+      <w:r>
+        <w:rPr>
+          <w:rFonts w:ascii="Monaco" w:hAnsi="Monaco" w:cs="Monaco"/>
+          <w:color w:val="000000"/>
+          <w:sz w:val="22"/>
+          <w:szCs w:val="22"/>
+        </w:rPr>
+        <w:tab/>
+        <w:t>5.5</w:t>
+      </w:r>
+      <w:r>
+        <w:rPr>
+          <w:rFonts w:ascii="Monaco" w:hAnsi="Monaco" w:cs="Monaco"/>
+          <w:color w:val="000000"/>
+          <w:sz w:val="22"/>
+          <w:szCs w:val="22"/>
+        </w:rPr>
+        <w:tab/>
+        <w:t>7.5</w:t>
+      </w:r>
+      <w:r>
+        <w:rPr>
+          <w:rFonts w:ascii="Monaco" w:hAnsi="Monaco" w:cs="Monaco"/>
+          <w:color w:val="000000"/>
+          <w:sz w:val="22"/>
+          <w:szCs w:val="22"/>
+        </w:rPr>
+        <w:tab/>
+        <w:t>Total: 151.0</w:t>
       </w:r>
     </w:p>
     <w:p>
@@ -1476,7 +1399,67 @@
           <w:szCs w:val="22"/>
         </w:rPr>
         <w:tab/>
-        <w:t>10.0</w:t>
+        <w:t>19.5</w:t>
+      </w:r>
+      <w:r>
+        <w:rPr>
+          <w:rFonts w:ascii="Monaco" w:hAnsi="Monaco" w:cs="Monaco"/>
+          <w:color w:val="000000"/>
+          <w:sz w:val="22"/>
+          <w:szCs w:val="22"/>
+        </w:rPr>
+        <w:tab/>
+        <w:t>17.0</w:t>
+      </w:r>
+      <w:r>
+        <w:rPr>
+          <w:rFonts w:ascii="Monaco" w:hAnsi="Monaco" w:cs="Monaco"/>
+          <w:color w:val="000000"/>
+          <w:sz w:val="22"/>
+          <w:szCs w:val="22"/>
+        </w:rPr>
+        <w:tab/>
+        <w:t>18.0</w:t>
+      </w:r>
+      <w:r>
+        <w:rPr>
+          <w:rFonts w:ascii="Monaco" w:hAnsi="Monaco" w:cs="Monaco"/>
+          <w:color w:val="000000"/>
+          <w:sz w:val="22"/>
+          <w:szCs w:val="22"/>
+        </w:rPr>
+        <w:tab/>
+        <w:t>17.0</w:t>
+      </w:r>
+      <w:r>
+        <w:rPr>
+          <w:rFonts w:ascii="Monaco" w:hAnsi="Monaco" w:cs="Monaco"/>
+          <w:color w:val="000000"/>
+          <w:sz w:val="22"/>
+          <w:szCs w:val="22"/>
+        </w:rPr>
+        <w:tab/>
+        <w:t>13.0</w:t>
+      </w:r>
+      <w:r>
+        <w:rPr>
+          <w:rFonts w:ascii="Monaco" w:hAnsi="Monaco" w:cs="Monaco"/>
+          <w:color w:val="000000"/>
+          <w:sz w:val="22"/>
+          <w:szCs w:val="22"/>
+        </w:rPr>
+        <w:tab/>
+        <w:t>13.0</w:t>
+      </w:r>
+      <w:r>
+        <w:rPr>
+          <w:rFonts w:ascii="Monaco" w:hAnsi="Monaco" w:cs="Monaco"/>
+          <w:color w:val="000000"/>
+          <w:sz w:val="22"/>
+          <w:szCs w:val="22"/>
+        </w:rPr>
+        <w:tab/>
+        <w:t>11.5</w:t>
       </w:r>
       <w:r>
         <w:rPr>
@@ -1496,118 +1479,47 @@
           <w:szCs w:val="22"/>
         </w:rPr>
         <w:tab/>
-        <w:t>10.0</w:t>
-      </w:r>
-      <w:r>
-        <w:rPr>
-          <w:rFonts w:ascii="Monaco" w:hAnsi="Monaco" w:cs="Monaco"/>
-          <w:color w:val="000000"/>
-          <w:sz w:val="22"/>
-          <w:szCs w:val="22"/>
-        </w:rPr>
-        <w:tab/>
-        <w:t>10.0</w:t>
-      </w:r>
-      <w:r>
-        <w:rPr>
-          <w:rFonts w:ascii="Monaco" w:hAnsi="Monaco" w:cs="Monaco"/>
-          <w:color w:val="000000"/>
-          <w:sz w:val="22"/>
-          <w:szCs w:val="22"/>
-        </w:rPr>
-        <w:tab/>
-        <w:t>10.0</w:t>
-      </w:r>
-      <w:r>
-        <w:rPr>
-          <w:rFonts w:ascii="Monaco" w:hAnsi="Monaco" w:cs="Monaco"/>
-          <w:color w:val="000000"/>
-          <w:sz w:val="22"/>
-          <w:szCs w:val="22"/>
-        </w:rPr>
-        <w:tab/>
-        <w:t>7.5</w:t>
-      </w:r>
-      <w:r>
-        <w:rPr>
-          <w:rFonts w:ascii="Monaco" w:hAnsi="Monaco" w:cs="Monaco"/>
-          <w:color w:val="000000"/>
-          <w:sz w:val="22"/>
-          <w:szCs w:val="22"/>
-        </w:rPr>
-        <w:tab/>
-        <w:t>9.0</w:t>
-      </w:r>
-      <w:r>
-        <w:rPr>
-          <w:rFonts w:ascii="Monaco" w:hAnsi="Monaco" w:cs="Monaco"/>
-          <w:color w:val="000000"/>
-          <w:sz w:val="22"/>
-          <w:szCs w:val="22"/>
-        </w:rPr>
-        <w:tab/>
-        <w:t>10.</w:t>
-      </w:r>
-      <w:bookmarkStart w:id="0" w:name="_GoBack"/>
-      <w:bookmarkEnd w:id="0"/>
-      <w:r>
-        <w:rPr>
-          <w:rFonts w:ascii="Monaco" w:hAnsi="Monaco" w:cs="Monaco"/>
-          <w:color w:val="000000"/>
-          <w:sz w:val="22"/>
-          <w:szCs w:val="22"/>
-        </w:rPr>
-        <w:t>0</w:t>
-      </w:r>
-      <w:r>
-        <w:rPr>
-          <w:rFonts w:ascii="Monaco" w:hAnsi="Monaco" w:cs="Monaco"/>
-          <w:color w:val="000000"/>
-          <w:sz w:val="22"/>
-          <w:szCs w:val="22"/>
-        </w:rPr>
-        <w:tab/>
-        <w:t>10.0</w:t>
-      </w:r>
-      <w:r>
-        <w:rPr>
-          <w:rFonts w:ascii="Monaco" w:hAnsi="Monaco" w:cs="Monaco"/>
-          <w:color w:val="000000"/>
-          <w:sz w:val="22"/>
-          <w:szCs w:val="22"/>
-        </w:rPr>
-        <w:tab/>
-        <w:t>0.0</w:t>
-      </w:r>
-      <w:r>
-        <w:rPr>
-          <w:rFonts w:ascii="Monaco" w:hAnsi="Monaco" w:cs="Monaco"/>
-          <w:color w:val="000000"/>
-          <w:sz w:val="22"/>
-          <w:szCs w:val="22"/>
-        </w:rPr>
-        <w:tab/>
-        <w:t>10.0</w:t>
-      </w:r>
-      <w:r>
-        <w:rPr>
-          <w:rFonts w:ascii="Monaco" w:hAnsi="Monaco" w:cs="Monaco"/>
-          <w:color w:val="000000"/>
-          <w:sz w:val="22"/>
-          <w:szCs w:val="22"/>
-        </w:rPr>
-        <w:tab/>
-        <w:t>10.0</w:t>
-      </w:r>
-      <w:r>
-        <w:rPr>
-          <w:rFonts w:ascii="Monaco" w:hAnsi="Monaco" w:cs="Monaco"/>
-          <w:color w:val="000000"/>
-          <w:sz w:val="22"/>
-          <w:szCs w:val="22"/>
-        </w:rPr>
-        <w:tab/>
-        <w:t>Total: 105.5</w:t>
+        <w:t>10.5</w:t>
+      </w:r>
+      <w:r>
+        <w:rPr>
+          <w:rFonts w:ascii="Monaco" w:hAnsi="Monaco" w:cs="Monaco"/>
+          <w:color w:val="000000"/>
+          <w:sz w:val="22"/>
+          <w:szCs w:val="22"/>
+        </w:rPr>
+        <w:tab/>
+        <w:t>0.0</w:t>
+      </w:r>
+      <w:r>
+        <w:rPr>
+          <w:rFonts w:ascii="Monaco" w:hAnsi="Monaco" w:cs="Monaco"/>
+          <w:color w:val="000000"/>
+          <w:sz w:val="22"/>
+          <w:szCs w:val="22"/>
+        </w:rPr>
+        <w:tab/>
+        <w:t>6.5</w:t>
+      </w:r>
+      <w:r>
+        <w:rPr>
+          <w:rFonts w:ascii="Monaco" w:hAnsi="Monaco" w:cs="Monaco"/>
+          <w:color w:val="000000"/>
+          <w:sz w:val="22"/>
+          <w:szCs w:val="22"/>
+        </w:rPr>
+        <w:tab/>
+        <w:t>11.0</w:t>
+      </w:r>
+      <w:r>
+        <w:rPr>
+          <w:rFonts w:ascii="Monaco" w:hAnsi="Monaco" w:cs="Monaco"/>
+          <w:color w:val="000000"/>
+          <w:sz w:val="22"/>
+          <w:szCs w:val="22"/>
+        </w:rPr>
+        <w:tab/>
+        <w:t>Total: 146.0</w:t>
       </w:r>
     </w:p>
     <w:p>
@@ -1639,6 +1551,76 @@
           <w:szCs w:val="22"/>
         </w:rPr>
         <w:tab/>
+        <w:t>19.0</w:t>
+      </w:r>
+      <w:r>
+        <w:rPr>
+          <w:rFonts w:ascii="Monaco" w:hAnsi="Monaco" w:cs="Monaco"/>
+          <w:color w:val="000000"/>
+          <w:sz w:val="22"/>
+          <w:szCs w:val="22"/>
+        </w:rPr>
+        <w:tab/>
+        <w:t>19.0</w:t>
+      </w:r>
+      <w:r>
+        <w:rPr>
+          <w:rFonts w:ascii="Monaco" w:hAnsi="Monaco" w:cs="Monaco"/>
+          <w:color w:val="000000"/>
+          <w:sz w:val="22"/>
+          <w:szCs w:val="22"/>
+        </w:rPr>
+        <w:tab/>
+        <w:t>20.0</w:t>
+      </w:r>
+      <w:r>
+        <w:rPr>
+          <w:rFonts w:ascii="Monaco" w:hAnsi="Monaco" w:cs="Monaco"/>
+          <w:color w:val="000000"/>
+          <w:sz w:val="22"/>
+          <w:szCs w:val="22"/>
+        </w:rPr>
+        <w:tab/>
+        <w:t>18.0</w:t>
+      </w:r>
+      <w:r>
+        <w:rPr>
+          <w:rFonts w:ascii="Monaco" w:hAnsi="Monaco" w:cs="Monaco"/>
+          <w:color w:val="000000"/>
+          <w:sz w:val="22"/>
+          <w:szCs w:val="22"/>
+        </w:rPr>
+        <w:tab/>
+        <w:t>17.0</w:t>
+      </w:r>
+      <w:r>
+        <w:rPr>
+          <w:rFonts w:ascii="Monaco" w:hAnsi="Monaco" w:cs="Monaco"/>
+          <w:color w:val="000000"/>
+          <w:sz w:val="22"/>
+          <w:szCs w:val="22"/>
+        </w:rPr>
+        <w:tab/>
+        <w:t>16.5</w:t>
+      </w:r>
+      <w:r>
+        <w:rPr>
+          <w:rFonts w:ascii="Monaco" w:hAnsi="Monaco" w:cs="Monaco"/>
+          <w:color w:val="000000"/>
+          <w:sz w:val="22"/>
+          <w:szCs w:val="22"/>
+        </w:rPr>
+        <w:tab/>
+        <w:t>11.0</w:t>
+      </w:r>
+      <w:r>
+        <w:rPr>
+          <w:rFonts w:ascii="Monaco" w:hAnsi="Monaco" w:cs="Monaco"/>
+          <w:color w:val="000000"/>
+          <w:sz w:val="22"/>
+          <w:szCs w:val="22"/>
+        </w:rPr>
+        <w:tab/>
         <w:t>10.0</w:t>
       </w:r>
       <w:r>
@@ -1649,122 +1631,54 @@
           <w:szCs w:val="22"/>
         </w:rPr>
         <w:tab/>
-        <w:t>10.0</w:t>
-      </w:r>
-      <w:r>
-        <w:rPr>
-          <w:rFonts w:ascii="Monaco" w:hAnsi="Monaco" w:cs="Monaco"/>
-          <w:color w:val="000000"/>
-          <w:sz w:val="22"/>
-          <w:szCs w:val="22"/>
-        </w:rPr>
-        <w:tab/>
-        <w:t>10.0</w:t>
-      </w:r>
-      <w:r>
-        <w:rPr>
-          <w:rFonts w:ascii="Monaco" w:hAnsi="Monaco" w:cs="Monaco"/>
-          <w:color w:val="000000"/>
-          <w:sz w:val="22"/>
-          <w:szCs w:val="22"/>
-        </w:rPr>
-        <w:tab/>
-        <w:t>9.0</w:t>
-      </w:r>
-      <w:r>
-        <w:rPr>
-          <w:rFonts w:ascii="Monaco" w:hAnsi="Monaco" w:cs="Monaco"/>
-          <w:color w:val="000000"/>
-          <w:sz w:val="22"/>
-          <w:szCs w:val="22"/>
-        </w:rPr>
-        <w:tab/>
-        <w:t>9.5</w:t>
-      </w:r>
-      <w:r>
-        <w:rPr>
-          <w:rFonts w:ascii="Monaco" w:hAnsi="Monaco" w:cs="Monaco"/>
-          <w:color w:val="000000"/>
-          <w:sz w:val="22"/>
-          <w:szCs w:val="22"/>
-        </w:rPr>
-        <w:tab/>
-        <w:t>10.0</w:t>
-      </w:r>
-      <w:r>
-        <w:rPr>
-          <w:rFonts w:ascii="Monaco" w:hAnsi="Monaco" w:cs="Monaco"/>
-          <w:color w:val="000000"/>
-          <w:sz w:val="22"/>
-          <w:szCs w:val="22"/>
-        </w:rPr>
-        <w:tab/>
-        <w:t>7.0</w:t>
-      </w:r>
-      <w:r>
-        <w:rPr>
-          <w:rFonts w:ascii="Monaco" w:hAnsi="Monaco" w:cs="Monaco"/>
-          <w:color w:val="000000"/>
-          <w:sz w:val="22"/>
-          <w:szCs w:val="22"/>
-        </w:rPr>
-        <w:tab/>
-        <w:t>10.0</w:t>
-      </w:r>
-      <w:r>
-        <w:rPr>
-          <w:rFonts w:ascii="Monaco" w:hAnsi="Monaco" w:cs="Monaco"/>
-          <w:color w:val="000000"/>
-          <w:sz w:val="22"/>
-          <w:szCs w:val="22"/>
-        </w:rPr>
-        <w:tab/>
-        <w:t>10.0</w:t>
-      </w:r>
-      <w:r>
-        <w:rPr>
-          <w:rFonts w:ascii="Monaco" w:hAnsi="Monaco" w:cs="Monaco"/>
-          <w:color w:val="000000"/>
-          <w:sz w:val="22"/>
-          <w:szCs w:val="22"/>
-        </w:rPr>
-        <w:tab/>
-        <w:t>10.0</w:t>
-      </w:r>
-      <w:r>
-        <w:rPr>
-          <w:rFonts w:ascii="Monaco" w:hAnsi="Monaco" w:cs="Monaco"/>
-          <w:color w:val="000000"/>
-          <w:sz w:val="22"/>
-          <w:szCs w:val="22"/>
-        </w:rPr>
-        <w:tab/>
-        <w:t>0.0</w:t>
-      </w:r>
-      <w:r>
-        <w:rPr>
-          <w:rFonts w:ascii="Monaco" w:hAnsi="Monaco" w:cs="Monaco"/>
-          <w:color w:val="000000"/>
-          <w:sz w:val="22"/>
-          <w:szCs w:val="22"/>
-        </w:rPr>
-        <w:tab/>
-        <w:t>10.0</w:t>
-      </w:r>
-      <w:r>
-        <w:rPr>
-          <w:rFonts w:ascii="Monaco" w:hAnsi="Monaco" w:cs="Monaco"/>
-          <w:color w:val="000000"/>
-          <w:sz w:val="22"/>
-          <w:szCs w:val="22"/>
-        </w:rPr>
-        <w:tab/>
-        <w:t>Total: 105.5</w:t>
+        <w:t>14.5</w:t>
+      </w:r>
+      <w:r>
+        <w:rPr>
+          <w:rFonts w:ascii="Monaco" w:hAnsi="Monaco" w:cs="Monaco"/>
+          <w:color w:val="000000"/>
+          <w:sz w:val="22"/>
+          <w:szCs w:val="22"/>
+        </w:rPr>
+        <w:tab/>
+        <w:t>13.5</w:t>
+      </w:r>
+      <w:r>
+        <w:rPr>
+          <w:rFonts w:ascii="Monaco" w:hAnsi="Monaco" w:cs="Monaco"/>
+          <w:color w:val="000000"/>
+          <w:sz w:val="22"/>
+          <w:szCs w:val="22"/>
+        </w:rPr>
+        <w:tab/>
+        <w:t>0.0</w:t>
+      </w:r>
+      <w:r>
+        <w:rPr>
+          <w:rFonts w:ascii="Monaco" w:hAnsi="Monaco" w:cs="Monaco"/>
+          <w:color w:val="000000"/>
+          <w:sz w:val="22"/>
+          <w:szCs w:val="22"/>
+        </w:rPr>
+        <w:tab/>
+        <w:t>11.0</w:t>
+      </w:r>
+      <w:r>
+        <w:rPr>
+          <w:rFonts w:ascii="Monaco" w:hAnsi="Monaco" w:cs="Monaco"/>
+          <w:color w:val="000000"/>
+          <w:sz w:val="22"/>
+          <w:szCs w:val="22"/>
+        </w:rPr>
+        <w:tab/>
+        <w:t>Total: 169.5</w:t>
       </w:r>
     </w:p>
     <w:p>
       <w:pPr>
         <w:rPr>
+          <w:rFonts w:ascii="Monaco" w:hAnsi="Monaco" w:cs="Monaco"/>
+          <w:color w:val="000000"/>
           <w:sz w:val="22"/>
           <w:szCs w:val="22"/>
         </w:rPr>
@@ -1786,27 +1700,87 @@
           <w:szCs w:val="22"/>
         </w:rPr>
         <w:tab/>
-        <w:t>10.0</w:t>
-      </w:r>
-      <w:r>
-        <w:rPr>
-          <w:rFonts w:ascii="Monaco" w:hAnsi="Monaco" w:cs="Monaco"/>
-          <w:color w:val="000000"/>
-          <w:sz w:val="22"/>
-          <w:szCs w:val="22"/>
-        </w:rPr>
-        <w:tab/>
-        <w:t>10.0</w:t>
-      </w:r>
-      <w:r>
-        <w:rPr>
-          <w:rFonts w:ascii="Monaco" w:hAnsi="Monaco" w:cs="Monaco"/>
-          <w:color w:val="000000"/>
-          <w:sz w:val="22"/>
-          <w:szCs w:val="22"/>
-        </w:rPr>
-        <w:tab/>
-        <w:t>10.0</w:t>
+        <w:t>19.0</w:t>
+      </w:r>
+      <w:r>
+        <w:rPr>
+          <w:rFonts w:ascii="Monaco" w:hAnsi="Monaco" w:cs="Monaco"/>
+          <w:color w:val="000000"/>
+          <w:sz w:val="22"/>
+          <w:szCs w:val="22"/>
+        </w:rPr>
+        <w:tab/>
+        <w:t>18.0</w:t>
+      </w:r>
+      <w:r>
+        <w:rPr>
+          <w:rFonts w:ascii="Monaco" w:hAnsi="Monaco" w:cs="Monaco"/>
+          <w:color w:val="000000"/>
+          <w:sz w:val="22"/>
+          <w:szCs w:val="22"/>
+        </w:rPr>
+        <w:tab/>
+        <w:t>15.0</w:t>
+      </w:r>
+      <w:r>
+        <w:rPr>
+          <w:rFonts w:ascii="Monaco" w:hAnsi="Monaco" w:cs="Monaco"/>
+          <w:color w:val="000000"/>
+          <w:sz w:val="22"/>
+          <w:szCs w:val="22"/>
+        </w:rPr>
+        <w:tab/>
+        <w:t>17.5</w:t>
+      </w:r>
+      <w:r>
+        <w:rPr>
+          <w:rFonts w:ascii="Monaco" w:hAnsi="Monaco" w:cs="Monaco"/>
+          <w:color w:val="000000"/>
+          <w:sz w:val="22"/>
+          <w:szCs w:val="22"/>
+        </w:rPr>
+        <w:tab/>
+        <w:t>15.0</w:t>
+      </w:r>
+      <w:r>
+        <w:rPr>
+          <w:rFonts w:ascii="Monaco" w:hAnsi="Monaco" w:cs="Monaco"/>
+          <w:color w:val="000000"/>
+          <w:sz w:val="22"/>
+          <w:szCs w:val="22"/>
+        </w:rPr>
+        <w:tab/>
+        <w:t>15.0</w:t>
+      </w:r>
+      <w:r>
+        <w:rPr>
+          <w:rFonts w:ascii="Monaco" w:hAnsi="Monaco" w:cs="Monaco"/>
+          <w:color w:val="000000"/>
+          <w:sz w:val="22"/>
+          <w:szCs w:val="22"/>
+        </w:rPr>
+        <w:tab/>
+        <w:t>10.5</w:t>
+      </w:r>
+      <w:r>
+        <w:rPr>
+          <w:rFonts w:ascii="Monaco" w:hAnsi="Monaco" w:cs="Monaco"/>
+          <w:color w:val="000000"/>
+          <w:sz w:val="22"/>
+          <w:szCs w:val="22"/>
+        </w:rPr>
+        <w:tab/>
+        <w:t>13.0</w:t>
+      </w:r>
+      <w:r>
+        <w:rPr>
+          <w:rFonts w:ascii="Monaco" w:hAnsi="Monaco" w:cs="Monaco"/>
+          <w:color w:val="000000"/>
+          <w:sz w:val="22"/>
+          <w:szCs w:val="22"/>
+        </w:rPr>
+        <w:tab/>
+        <w:t>12.5</w:t>
       </w:r>
       <w:r>
         <w:rPr>
@@ -1836,78 +1810,56 @@
           <w:szCs w:val="22"/>
         </w:rPr>
         <w:tab/>
-        <w:t>9.0</w:t>
-      </w:r>
-      <w:r>
-        <w:rPr>
-          <w:rFonts w:ascii="Monaco" w:hAnsi="Monaco" w:cs="Monaco"/>
-          <w:color w:val="000000"/>
-          <w:sz w:val="22"/>
-          <w:szCs w:val="22"/>
-        </w:rPr>
-        <w:tab/>
-        <w:t>7.0</w:t>
-      </w:r>
-      <w:r>
-        <w:rPr>
-          <w:rFonts w:ascii="Monaco" w:hAnsi="Monaco" w:cs="Monaco"/>
-          <w:color w:val="000000"/>
-          <w:sz w:val="22"/>
-          <w:szCs w:val="22"/>
-        </w:rPr>
-        <w:tab/>
-        <w:t>10.0</w:t>
-      </w:r>
-      <w:r>
-        <w:rPr>
-          <w:rFonts w:ascii="Monaco" w:hAnsi="Monaco" w:cs="Monaco"/>
-          <w:color w:val="000000"/>
-          <w:sz w:val="22"/>
-          <w:szCs w:val="22"/>
-        </w:rPr>
-        <w:tab/>
-        <w:t>10.0</w:t>
-      </w:r>
-      <w:r>
-        <w:rPr>
-          <w:rFonts w:ascii="Monaco" w:hAnsi="Monaco" w:cs="Monaco"/>
-          <w:color w:val="000000"/>
-          <w:sz w:val="22"/>
-          <w:szCs w:val="22"/>
-        </w:rPr>
-        <w:tab/>
-        <w:t>10.0</w:t>
-      </w:r>
-      <w:r>
-        <w:rPr>
-          <w:rFonts w:ascii="Monaco" w:hAnsi="Monaco" w:cs="Monaco"/>
-          <w:color w:val="000000"/>
-          <w:sz w:val="22"/>
-          <w:szCs w:val="22"/>
-        </w:rPr>
-        <w:tab/>
-        <w:t>10.0</w:t>
-      </w:r>
-      <w:r>
-        <w:rPr>
-          <w:rFonts w:ascii="Monaco" w:hAnsi="Monaco" w:cs="Monaco"/>
-          <w:color w:val="000000"/>
-          <w:sz w:val="22"/>
-          <w:szCs w:val="22"/>
-        </w:rPr>
-        <w:tab/>
-        <w:t>0.0</w:t>
-      </w:r>
-      <w:r>
-        <w:rPr>
-          <w:rFonts w:ascii="Monaco" w:hAnsi="Monaco" w:cs="Monaco"/>
-          <w:color w:val="000000"/>
-          <w:sz w:val="22"/>
-          <w:szCs w:val="22"/>
-        </w:rPr>
-        <w:tab/>
-        <w:t>Total: 104.0</w:t>
-      </w:r>
+        <w:t>0.0</w:t>
+      </w:r>
+      <w:r>
+        <w:rPr>
+          <w:rFonts w:ascii="Monaco" w:hAnsi="Monaco" w:cs="Monaco"/>
+          <w:color w:val="000000"/>
+          <w:sz w:val="22"/>
+          <w:szCs w:val="22"/>
+        </w:rPr>
+        <w:tab/>
+        <w:t>Total: 153.5</w:t>
+      </w:r>
+    </w:p>
+    <w:p>
+      <w:pPr>
+        <w:rPr>
+          <w:rFonts w:ascii="Monaco" w:hAnsi="Monaco" w:cs="Monaco"/>
+          <w:color w:val="000000"/>
+          <w:sz w:val="22"/>
+          <w:szCs w:val="22"/>
+        </w:rPr>
+      </w:pPr>
+    </w:p>
+    <w:p>
+      <w:pPr>
+        <w:rPr>
+          <w:sz w:val="22"/>
+          <w:szCs w:val="22"/>
+        </w:rPr>
+      </w:pPr>
+      <w:r>
+        <w:rPr>
+          <w:rFonts w:ascii="Monaco" w:hAnsi="Monaco" w:cs="Monaco"/>
+          <w:color w:val="000000"/>
+          <w:sz w:val="22"/>
+          <w:szCs w:val="22"/>
+        </w:rPr>
+        <w:t xml:space="preserve">So, we can see from our data that Monte Carlo outperforms Alphabeta for most cases, although, due to the randomness, it sometimes falters against the deeper depth AB players but sometimes comes out even or ahead. One thing we cannot explain is why the Monte Carlo player does not appear to get significantly better with an increased number of playouts. This indicates there is a bug in our code, but we could not find it before the deadline for this submission. </w:t>
+      </w:r>
+      <w:r>
+        <w:rPr>
+          <w:rFonts w:ascii="Monaco" w:hAnsi="Monaco" w:cs="Monaco"/>
+          <w:color w:val="000000"/>
+          <w:sz w:val="22"/>
+          <w:szCs w:val="22"/>
+        </w:rPr>
+        <w:t xml:space="preserve">There are also a few strange cases, for instance where Monte Carlo 100 beats Alpha Beta 7 100% of the time. This seems like it isn’t chance, and could be related to the other possible bug. </w:t>
+      </w:r>
+      <w:bookmarkStart w:id="0" w:name="_GoBack"/>
+      <w:bookmarkEnd w:id="0"/>
     </w:p>
     <w:sectPr>
       <w:pgSz w:w="15840" w:h="12240" w:orient="landscape"/>

</xml_diff>